<commit_message>
Add new english version created from the original
</commit_message>
<xml_diff>
--- a/guides/original/MOGWAI_EN_Masternode Setup_20180629.docx
+++ b/guides/original/MOGWAI_EN_Masternode Setup_20180629.docx
@@ -346,7 +346,7 @@
     </w:p>
     <w:p>
       <w:pPr>
-        <w:pStyle w:val="TM1"/>
+        <w:pStyle w:val="Verzeichnis1"/>
         <w:rPr>
           <w:rFonts w:asciiTheme="minorHAnsi" w:eastAsiaTheme="minorEastAsia" w:hAnsiTheme="minorHAnsi" w:cstheme="minorBidi"/>
           <w:sz w:val="22"/>
@@ -374,7 +374,7 @@
       <w:hyperlink w:anchor="_Toc518047711" w:history="1">
         <w:r>
           <w:rPr>
-            <w:rStyle w:val="Lienhypertexte"/>
+            <w:rStyle w:val="Hyperlink"/>
             <w:lang w:val="en-CA"/>
           </w:rPr>
           <w:t>Preface</w:t>
@@ -424,7 +424,7 @@
     </w:p>
     <w:p>
       <w:pPr>
-        <w:pStyle w:val="TM1"/>
+        <w:pStyle w:val="Verzeichnis1"/>
         <w:rPr>
           <w:rFonts w:asciiTheme="minorHAnsi" w:eastAsiaTheme="minorEastAsia" w:hAnsiTheme="minorHAnsi" w:cstheme="minorBidi"/>
           <w:sz w:val="22"/>
@@ -434,7 +434,7 @@
       <w:hyperlink w:anchor="_Toc518047712" w:history="1">
         <w:r>
           <w:rPr>
-            <w:rStyle w:val="Lienhypertexte"/>
+            <w:rStyle w:val="Hyperlink"/>
             <w:lang w:val="en-CA"/>
           </w:rPr>
           <w:t>What you will need</w:t>
@@ -484,7 +484,7 @@
     </w:p>
     <w:p>
       <w:pPr>
-        <w:pStyle w:val="TM1"/>
+        <w:pStyle w:val="Verzeichnis1"/>
         <w:rPr>
           <w:rFonts w:asciiTheme="minorHAnsi" w:eastAsiaTheme="minorEastAsia" w:hAnsiTheme="minorHAnsi" w:cstheme="minorBidi"/>
           <w:sz w:val="22"/>
@@ -494,7 +494,7 @@
       <w:hyperlink w:anchor="_Toc518047713" w:history="1">
         <w:r>
           <w:rPr>
-            <w:rStyle w:val="Lienhypertexte"/>
+            <w:rStyle w:val="Hyperlink"/>
             <w:lang w:val="en-CA"/>
           </w:rPr>
           <w:t>Set up your VPS</w:t>
@@ -544,9 +544,9 @@
     </w:p>
     <w:p>
       <w:pPr>
-        <w:pStyle w:val="TM2"/>
-        <w:rPr>
-          <w:rStyle w:val="Lienhypertexte"/>
+        <w:pStyle w:val="Verzeichnis2"/>
+        <w:rPr>
+          <w:rStyle w:val="Hyperlink"/>
           <w:rFonts w:ascii="Century Gothic" w:hAnsi="Century Gothic"/>
           <w:sz w:val="24"/>
           <w:szCs w:val="24"/>
@@ -555,7 +555,7 @@
       <w:hyperlink w:anchor="_Toc518047714" w:history="1">
         <w:r>
           <w:rPr>
-            <w:rStyle w:val="Lienhypertexte"/>
+            <w:rStyle w:val="Hyperlink"/>
             <w:rFonts w:ascii="Century Gothic" w:hAnsi="Century Gothic"/>
             <w:b w:val="0"/>
             <w:noProof/>
@@ -567,7 +567,7 @@
         </w:r>
         <w:r>
           <w:rPr>
-            <w:rStyle w:val="Lienhypertexte"/>
+            <w:rStyle w:val="Hyperlink"/>
             <w:rFonts w:ascii="Century Gothic" w:hAnsi="Century Gothic"/>
             <w:b w:val="0"/>
             <w:webHidden/>
@@ -579,7 +579,7 @@
         </w:r>
         <w:r>
           <w:rPr>
-            <w:rStyle w:val="Lienhypertexte"/>
+            <w:rStyle w:val="Hyperlink"/>
             <w:rFonts w:ascii="Century Gothic" w:hAnsi="Century Gothic"/>
             <w:webHidden/>
             <w:sz w:val="24"/>
@@ -590,7 +590,7 @@
         </w:r>
         <w:r>
           <w:rPr>
-            <w:rStyle w:val="Lienhypertexte"/>
+            <w:rStyle w:val="Hyperlink"/>
             <w:rFonts w:ascii="Century Gothic" w:hAnsi="Century Gothic"/>
             <w:webHidden/>
             <w:sz w:val="24"/>
@@ -601,7 +601,7 @@
         </w:r>
         <w:r>
           <w:rPr>
-            <w:rStyle w:val="Lienhypertexte"/>
+            <w:rStyle w:val="Hyperlink"/>
             <w:rFonts w:ascii="Century Gothic" w:hAnsi="Century Gothic"/>
             <w:webHidden/>
             <w:sz w:val="24"/>
@@ -611,7 +611,7 @@
         </w:r>
         <w:r>
           <w:rPr>
-            <w:rStyle w:val="Lienhypertexte"/>
+            <w:rStyle w:val="Hyperlink"/>
             <w:rFonts w:ascii="Century Gothic" w:hAnsi="Century Gothic"/>
             <w:webHidden/>
             <w:sz w:val="24"/>
@@ -622,7 +622,7 @@
         </w:r>
         <w:r>
           <w:rPr>
-            <w:rStyle w:val="Lienhypertexte"/>
+            <w:rStyle w:val="Hyperlink"/>
             <w:rFonts w:ascii="Century Gothic" w:hAnsi="Century Gothic"/>
             <w:noProof/>
             <w:webHidden/>
@@ -634,7 +634,7 @@
         </w:r>
         <w:r>
           <w:rPr>
-            <w:rStyle w:val="Lienhypertexte"/>
+            <w:rStyle w:val="Hyperlink"/>
             <w:rFonts w:ascii="Century Gothic" w:hAnsi="Century Gothic"/>
             <w:webHidden/>
             <w:sz w:val="24"/>
@@ -647,9 +647,9 @@
     </w:p>
     <w:p>
       <w:pPr>
-        <w:pStyle w:val="TM2"/>
-        <w:rPr>
-          <w:rStyle w:val="Lienhypertexte"/>
+        <w:pStyle w:val="Verzeichnis2"/>
+        <w:rPr>
+          <w:rStyle w:val="Hyperlink"/>
           <w:rFonts w:ascii="Century Gothic" w:hAnsi="Century Gothic"/>
           <w:sz w:val="24"/>
           <w:szCs w:val="24"/>
@@ -658,7 +658,7 @@
       <w:hyperlink w:anchor="_Toc518047715" w:history="1">
         <w:r>
           <w:rPr>
-            <w:rStyle w:val="Lienhypertexte"/>
+            <w:rStyle w:val="Hyperlink"/>
             <w:rFonts w:ascii="Century Gothic" w:hAnsi="Century Gothic"/>
             <w:b w:val="0"/>
             <w:noProof/>
@@ -670,7 +670,7 @@
         </w:r>
         <w:r>
           <w:rPr>
-            <w:rStyle w:val="Lienhypertexte"/>
+            <w:rStyle w:val="Hyperlink"/>
             <w:rFonts w:ascii="Century Gothic" w:hAnsi="Century Gothic"/>
             <w:b w:val="0"/>
             <w:webHidden/>
@@ -682,7 +682,7 @@
         </w:r>
         <w:r>
           <w:rPr>
-            <w:rStyle w:val="Lienhypertexte"/>
+            <w:rStyle w:val="Hyperlink"/>
             <w:rFonts w:ascii="Century Gothic" w:hAnsi="Century Gothic"/>
             <w:webHidden/>
             <w:sz w:val="24"/>
@@ -693,7 +693,7 @@
         </w:r>
         <w:r>
           <w:rPr>
-            <w:rStyle w:val="Lienhypertexte"/>
+            <w:rStyle w:val="Hyperlink"/>
             <w:rFonts w:ascii="Century Gothic" w:hAnsi="Century Gothic"/>
             <w:webHidden/>
             <w:sz w:val="24"/>
@@ -704,7 +704,7 @@
         </w:r>
         <w:r>
           <w:rPr>
-            <w:rStyle w:val="Lienhypertexte"/>
+            <w:rStyle w:val="Hyperlink"/>
             <w:rFonts w:ascii="Century Gothic" w:hAnsi="Century Gothic"/>
             <w:webHidden/>
             <w:sz w:val="24"/>
@@ -714,7 +714,7 @@
         </w:r>
         <w:r>
           <w:rPr>
-            <w:rStyle w:val="Lienhypertexte"/>
+            <w:rStyle w:val="Hyperlink"/>
             <w:rFonts w:ascii="Century Gothic" w:hAnsi="Century Gothic"/>
             <w:webHidden/>
             <w:sz w:val="24"/>
@@ -725,7 +725,7 @@
         </w:r>
         <w:r>
           <w:rPr>
-            <w:rStyle w:val="Lienhypertexte"/>
+            <w:rStyle w:val="Hyperlink"/>
             <w:rFonts w:ascii="Century Gothic" w:hAnsi="Century Gothic"/>
             <w:noProof/>
             <w:webHidden/>
@@ -737,7 +737,7 @@
         </w:r>
         <w:r>
           <w:rPr>
-            <w:rStyle w:val="Lienhypertexte"/>
+            <w:rStyle w:val="Hyperlink"/>
             <w:rFonts w:ascii="Century Gothic" w:hAnsi="Century Gothic"/>
             <w:webHidden/>
             <w:sz w:val="24"/>
@@ -750,7 +750,7 @@
     </w:p>
     <w:p>
       <w:pPr>
-        <w:pStyle w:val="TM1"/>
+        <w:pStyle w:val="Verzeichnis1"/>
         <w:rPr>
           <w:rFonts w:asciiTheme="minorHAnsi" w:eastAsiaTheme="minorEastAsia" w:hAnsiTheme="minorHAnsi" w:cstheme="minorBidi"/>
           <w:sz w:val="22"/>
@@ -760,7 +760,7 @@
       <w:hyperlink w:anchor="_Toc518047716" w:history="1">
         <w:r>
           <w:rPr>
-            <w:rStyle w:val="Lienhypertexte"/>
+            <w:rStyle w:val="Hyperlink"/>
             <w:lang w:val="en-CA"/>
           </w:rPr>
           <w:t>Send the collateral</w:t>
@@ -810,9 +810,9 @@
     </w:p>
     <w:p>
       <w:pPr>
-        <w:pStyle w:val="TM2"/>
-        <w:rPr>
-          <w:rStyle w:val="Lienhypertexte"/>
+        <w:pStyle w:val="Verzeichnis2"/>
+        <w:rPr>
+          <w:rStyle w:val="Hyperlink"/>
           <w:rFonts w:ascii="Century Gothic" w:hAnsi="Century Gothic"/>
           <w:sz w:val="24"/>
           <w:szCs w:val="24"/>
@@ -821,7 +821,7 @@
       <w:hyperlink w:anchor="_Toc518047717" w:history="1">
         <w:r>
           <w:rPr>
-            <w:rStyle w:val="Lienhypertexte"/>
+            <w:rStyle w:val="Hyperlink"/>
             <w:rFonts w:ascii="Century Gothic" w:hAnsi="Century Gothic"/>
             <w:b w:val="0"/>
             <w:noProof/>
@@ -833,7 +833,7 @@
         </w:r>
         <w:r>
           <w:rPr>
-            <w:rStyle w:val="Lienhypertexte"/>
+            <w:rStyle w:val="Hyperlink"/>
             <w:rFonts w:ascii="Century Gothic" w:hAnsi="Century Gothic"/>
             <w:b w:val="0"/>
             <w:webHidden/>
@@ -845,7 +845,7 @@
         </w:r>
         <w:r>
           <w:rPr>
-            <w:rStyle w:val="Lienhypertexte"/>
+            <w:rStyle w:val="Hyperlink"/>
             <w:rFonts w:ascii="Century Gothic" w:hAnsi="Century Gothic"/>
             <w:webHidden/>
             <w:sz w:val="24"/>
@@ -856,7 +856,7 @@
         </w:r>
         <w:r>
           <w:rPr>
-            <w:rStyle w:val="Lienhypertexte"/>
+            <w:rStyle w:val="Hyperlink"/>
             <w:rFonts w:ascii="Century Gothic" w:hAnsi="Century Gothic"/>
             <w:webHidden/>
             <w:sz w:val="24"/>
@@ -867,7 +867,7 @@
         </w:r>
         <w:r>
           <w:rPr>
-            <w:rStyle w:val="Lienhypertexte"/>
+            <w:rStyle w:val="Hyperlink"/>
             <w:rFonts w:ascii="Century Gothic" w:hAnsi="Century Gothic"/>
             <w:webHidden/>
             <w:sz w:val="24"/>
@@ -877,7 +877,7 @@
         </w:r>
         <w:r>
           <w:rPr>
-            <w:rStyle w:val="Lienhypertexte"/>
+            <w:rStyle w:val="Hyperlink"/>
             <w:rFonts w:ascii="Century Gothic" w:hAnsi="Century Gothic"/>
             <w:webHidden/>
             <w:sz w:val="24"/>
@@ -888,7 +888,7 @@
         </w:r>
         <w:r>
           <w:rPr>
-            <w:rStyle w:val="Lienhypertexte"/>
+            <w:rStyle w:val="Hyperlink"/>
             <w:rFonts w:ascii="Century Gothic" w:hAnsi="Century Gothic"/>
             <w:noProof/>
             <w:webHidden/>
@@ -900,7 +900,7 @@
         </w:r>
         <w:r>
           <w:rPr>
-            <w:rStyle w:val="Lienhypertexte"/>
+            <w:rStyle w:val="Hyperlink"/>
             <w:rFonts w:ascii="Century Gothic" w:hAnsi="Century Gothic"/>
             <w:webHidden/>
             <w:sz w:val="24"/>
@@ -913,12 +913,12 @@
     </w:p>
     <w:p>
       <w:pPr>
-        <w:pStyle w:val="TM3"/>
+        <w:pStyle w:val="Verzeichnis3"/>
         <w:tabs>
           <w:tab w:val="right" w:leader="dot" w:pos="9040"/>
         </w:tabs>
         <w:rPr>
-          <w:rStyle w:val="Lienhypertexte"/>
+          <w:rStyle w:val="Hyperlink"/>
           <w:rFonts w:ascii="Century Gothic" w:hAnsi="Century Gothic"/>
           <w:bCs/>
           <w:sz w:val="24"/>
@@ -928,7 +928,7 @@
       <w:hyperlink w:anchor="_Toc518047718" w:history="1">
         <w:r>
           <w:rPr>
-            <w:rStyle w:val="Lienhypertexte"/>
+            <w:rStyle w:val="Hyperlink"/>
             <w:rFonts w:ascii="Century Gothic" w:hAnsi="Century Gothic"/>
             <w:bCs/>
             <w:noProof/>
@@ -940,7 +940,7 @@
         </w:r>
         <w:r>
           <w:rPr>
-            <w:rStyle w:val="Lienhypertexte"/>
+            <w:rStyle w:val="Hyperlink"/>
             <w:rFonts w:ascii="Century Gothic" w:hAnsi="Century Gothic"/>
             <w:bCs/>
             <w:webHidden/>
@@ -952,7 +952,7 @@
         </w:r>
         <w:r>
           <w:rPr>
-            <w:rStyle w:val="Lienhypertexte"/>
+            <w:rStyle w:val="Hyperlink"/>
             <w:rFonts w:ascii="Century Gothic" w:hAnsi="Century Gothic"/>
             <w:b/>
             <w:bCs/>
@@ -965,7 +965,7 @@
         </w:r>
         <w:r>
           <w:rPr>
-            <w:rStyle w:val="Lienhypertexte"/>
+            <w:rStyle w:val="Hyperlink"/>
             <w:rFonts w:ascii="Century Gothic" w:hAnsi="Century Gothic"/>
             <w:b/>
             <w:bCs/>
@@ -978,7 +978,7 @@
         </w:r>
         <w:r>
           <w:rPr>
-            <w:rStyle w:val="Lienhypertexte"/>
+            <w:rStyle w:val="Hyperlink"/>
             <w:rFonts w:ascii="Century Gothic" w:hAnsi="Century Gothic"/>
             <w:b/>
             <w:bCs/>
@@ -990,7 +990,7 @@
         </w:r>
         <w:r>
           <w:rPr>
-            <w:rStyle w:val="Lienhypertexte"/>
+            <w:rStyle w:val="Hyperlink"/>
             <w:rFonts w:ascii="Century Gothic" w:hAnsi="Century Gothic"/>
             <w:b/>
             <w:bCs/>
@@ -1003,7 +1003,7 @@
         </w:r>
         <w:r>
           <w:rPr>
-            <w:rStyle w:val="Lienhypertexte"/>
+            <w:rStyle w:val="Hyperlink"/>
             <w:rFonts w:ascii="Century Gothic" w:hAnsi="Century Gothic"/>
             <w:b/>
             <w:bCs/>
@@ -1017,7 +1017,7 @@
         </w:r>
         <w:r>
           <w:rPr>
-            <w:rStyle w:val="Lienhypertexte"/>
+            <w:rStyle w:val="Hyperlink"/>
             <w:rFonts w:ascii="Century Gothic" w:hAnsi="Century Gothic"/>
             <w:b/>
             <w:bCs/>
@@ -1032,12 +1032,12 @@
     </w:p>
     <w:p>
       <w:pPr>
-        <w:pStyle w:val="TM3"/>
+        <w:pStyle w:val="Verzeichnis3"/>
         <w:tabs>
           <w:tab w:val="right" w:leader="dot" w:pos="9040"/>
         </w:tabs>
         <w:rPr>
-          <w:rStyle w:val="Lienhypertexte"/>
+          <w:rStyle w:val="Hyperlink"/>
           <w:rFonts w:ascii="Century Gothic" w:hAnsi="Century Gothic"/>
           <w:bCs/>
           <w:sz w:val="24"/>
@@ -1047,7 +1047,7 @@
       <w:hyperlink w:anchor="_Toc518047719" w:history="1">
         <w:r>
           <w:rPr>
-            <w:rStyle w:val="Lienhypertexte"/>
+            <w:rStyle w:val="Hyperlink"/>
             <w:rFonts w:ascii="Century Gothic" w:hAnsi="Century Gothic"/>
             <w:bCs/>
             <w:noProof/>
@@ -1059,7 +1059,7 @@
         </w:r>
         <w:r>
           <w:rPr>
-            <w:rStyle w:val="Lienhypertexte"/>
+            <w:rStyle w:val="Hyperlink"/>
             <w:rFonts w:ascii="Century Gothic" w:hAnsi="Century Gothic"/>
             <w:bCs/>
             <w:webHidden/>
@@ -1071,7 +1071,7 @@
         </w:r>
         <w:r>
           <w:rPr>
-            <w:rStyle w:val="Lienhypertexte"/>
+            <w:rStyle w:val="Hyperlink"/>
             <w:rFonts w:ascii="Century Gothic" w:hAnsi="Century Gothic"/>
             <w:bCs/>
             <w:webHidden/>
@@ -1083,7 +1083,7 @@
         </w:r>
         <w:r>
           <w:rPr>
-            <w:rStyle w:val="Lienhypertexte"/>
+            <w:rStyle w:val="Hyperlink"/>
             <w:rFonts w:ascii="Century Gothic" w:hAnsi="Century Gothic"/>
             <w:bCs/>
             <w:webHidden/>
@@ -1095,7 +1095,7 @@
         </w:r>
         <w:r>
           <w:rPr>
-            <w:rStyle w:val="Lienhypertexte"/>
+            <w:rStyle w:val="Hyperlink"/>
             <w:rFonts w:ascii="Century Gothic" w:hAnsi="Century Gothic"/>
             <w:bCs/>
             <w:webHidden/>
@@ -1106,7 +1106,7 @@
         </w:r>
         <w:r>
           <w:rPr>
-            <w:rStyle w:val="Lienhypertexte"/>
+            <w:rStyle w:val="Hyperlink"/>
             <w:rFonts w:ascii="Century Gothic" w:hAnsi="Century Gothic"/>
             <w:bCs/>
             <w:webHidden/>
@@ -1118,7 +1118,7 @@
         </w:r>
         <w:r>
           <w:rPr>
-            <w:rStyle w:val="Lienhypertexte"/>
+            <w:rStyle w:val="Hyperlink"/>
             <w:rFonts w:ascii="Century Gothic" w:hAnsi="Century Gothic"/>
             <w:bCs/>
             <w:noProof/>
@@ -1131,7 +1131,7 @@
         </w:r>
         <w:r>
           <w:rPr>
-            <w:rStyle w:val="Lienhypertexte"/>
+            <w:rStyle w:val="Hyperlink"/>
             <w:rFonts w:ascii="Century Gothic" w:hAnsi="Century Gothic"/>
             <w:bCs/>
             <w:webHidden/>
@@ -1145,12 +1145,12 @@
     </w:p>
     <w:p>
       <w:pPr>
-        <w:pStyle w:val="TM3"/>
+        <w:pStyle w:val="Verzeichnis3"/>
         <w:tabs>
           <w:tab w:val="right" w:leader="dot" w:pos="9040"/>
         </w:tabs>
         <w:rPr>
-          <w:rStyle w:val="Lienhypertexte"/>
+          <w:rStyle w:val="Hyperlink"/>
           <w:rFonts w:ascii="Century Gothic" w:hAnsi="Century Gothic"/>
           <w:bCs/>
           <w:sz w:val="24"/>
@@ -1160,7 +1160,7 @@
       <w:hyperlink w:anchor="_Toc518047720" w:history="1">
         <w:r>
           <w:rPr>
-            <w:rStyle w:val="Lienhypertexte"/>
+            <w:rStyle w:val="Hyperlink"/>
             <w:rFonts w:ascii="Century Gothic" w:hAnsi="Century Gothic"/>
             <w:bCs/>
             <w:noProof/>
@@ -1172,7 +1172,7 @@
         </w:r>
         <w:r>
           <w:rPr>
-            <w:rStyle w:val="Lienhypertexte"/>
+            <w:rStyle w:val="Hyperlink"/>
             <w:rFonts w:ascii="Century Gothic" w:hAnsi="Century Gothic"/>
             <w:bCs/>
             <w:webHidden/>
@@ -1184,7 +1184,7 @@
         </w:r>
         <w:r>
           <w:rPr>
-            <w:rStyle w:val="Lienhypertexte"/>
+            <w:rStyle w:val="Hyperlink"/>
             <w:rFonts w:ascii="Century Gothic" w:hAnsi="Century Gothic"/>
             <w:bCs/>
             <w:webHidden/>
@@ -1196,7 +1196,7 @@
         </w:r>
         <w:r>
           <w:rPr>
-            <w:rStyle w:val="Lienhypertexte"/>
+            <w:rStyle w:val="Hyperlink"/>
             <w:rFonts w:ascii="Century Gothic" w:hAnsi="Century Gothic"/>
             <w:bCs/>
             <w:webHidden/>
@@ -1208,7 +1208,7 @@
         </w:r>
         <w:r>
           <w:rPr>
-            <w:rStyle w:val="Lienhypertexte"/>
+            <w:rStyle w:val="Hyperlink"/>
             <w:rFonts w:ascii="Century Gothic" w:hAnsi="Century Gothic"/>
             <w:bCs/>
             <w:webHidden/>
@@ -1219,7 +1219,7 @@
         </w:r>
         <w:r>
           <w:rPr>
-            <w:rStyle w:val="Lienhypertexte"/>
+            <w:rStyle w:val="Hyperlink"/>
             <w:rFonts w:ascii="Century Gothic" w:hAnsi="Century Gothic"/>
             <w:bCs/>
             <w:webHidden/>
@@ -1231,7 +1231,7 @@
         </w:r>
         <w:r>
           <w:rPr>
-            <w:rStyle w:val="Lienhypertexte"/>
+            <w:rStyle w:val="Hyperlink"/>
             <w:rFonts w:ascii="Century Gothic" w:hAnsi="Century Gothic"/>
             <w:bCs/>
             <w:noProof/>
@@ -1244,7 +1244,7 @@
         </w:r>
         <w:r>
           <w:rPr>
-            <w:rStyle w:val="Lienhypertexte"/>
+            <w:rStyle w:val="Hyperlink"/>
             <w:rFonts w:ascii="Century Gothic" w:hAnsi="Century Gothic"/>
             <w:bCs/>
             <w:webHidden/>
@@ -1258,7 +1258,7 @@
     </w:p>
     <w:p>
       <w:pPr>
-        <w:pStyle w:val="TM1"/>
+        <w:pStyle w:val="Verzeichnis1"/>
         <w:rPr>
           <w:rFonts w:asciiTheme="minorHAnsi" w:eastAsiaTheme="minorEastAsia" w:hAnsiTheme="minorHAnsi" w:cstheme="minorBidi"/>
           <w:sz w:val="22"/>
@@ -1268,7 +1268,7 @@
       <w:hyperlink w:anchor="_Toc518047721" w:history="1">
         <w:r>
           <w:rPr>
-            <w:rStyle w:val="Lienhypertexte"/>
+            <w:rStyle w:val="Hyperlink"/>
             <w:lang w:val="en-CA"/>
           </w:rPr>
           <w:t>Install Mogwaicoin Core on your VPS.</w:t>
@@ -1318,7 +1318,7 @@
     </w:p>
     <w:p>
       <w:pPr>
-        <w:pStyle w:val="TM1"/>
+        <w:pStyle w:val="Verzeichnis1"/>
         <w:rPr>
           <w:rFonts w:asciiTheme="minorHAnsi" w:eastAsiaTheme="minorEastAsia" w:hAnsiTheme="minorHAnsi" w:cstheme="minorBidi"/>
           <w:sz w:val="22"/>
@@ -1328,7 +1328,7 @@
       <w:hyperlink w:anchor="_Toc518047722" w:history="1">
         <w:r>
           <w:rPr>
-            <w:rStyle w:val="Lienhypertexte"/>
+            <w:rStyle w:val="Hyperlink"/>
             <w:lang w:val="en-CA"/>
           </w:rPr>
           <w:t>Starting your masternode from Mogwaicoin Core</w:t>
@@ -1378,9 +1378,9 @@
     </w:p>
     <w:p>
       <w:pPr>
-        <w:pStyle w:val="TM2"/>
-        <w:rPr>
-          <w:rStyle w:val="Lienhypertexte"/>
+        <w:pStyle w:val="Verzeichnis2"/>
+        <w:rPr>
+          <w:rStyle w:val="Hyperlink"/>
           <w:rFonts w:ascii="Century Gothic" w:hAnsi="Century Gothic"/>
           <w:sz w:val="24"/>
           <w:szCs w:val="24"/>
@@ -1389,7 +1389,7 @@
       <w:hyperlink w:anchor="_Toc518047723" w:history="1">
         <w:r>
           <w:rPr>
-            <w:rStyle w:val="Lienhypertexte"/>
+            <w:rStyle w:val="Hyperlink"/>
             <w:rFonts w:ascii="Century Gothic" w:hAnsi="Century Gothic"/>
             <w:b w:val="0"/>
             <w:noProof/>
@@ -1401,7 +1401,7 @@
         </w:r>
         <w:r>
           <w:rPr>
-            <w:rStyle w:val="Lienhypertexte"/>
+            <w:rStyle w:val="Hyperlink"/>
             <w:rFonts w:ascii="Century Gothic" w:hAnsi="Century Gothic"/>
             <w:b w:val="0"/>
             <w:webHidden/>
@@ -1413,7 +1413,7 @@
         </w:r>
         <w:r>
           <w:rPr>
-            <w:rStyle w:val="Lienhypertexte"/>
+            <w:rStyle w:val="Hyperlink"/>
             <w:rFonts w:ascii="Century Gothic" w:hAnsi="Century Gothic"/>
             <w:webHidden/>
             <w:sz w:val="24"/>
@@ -1424,7 +1424,7 @@
         </w:r>
         <w:r>
           <w:rPr>
-            <w:rStyle w:val="Lienhypertexte"/>
+            <w:rStyle w:val="Hyperlink"/>
             <w:rFonts w:ascii="Century Gothic" w:hAnsi="Century Gothic"/>
             <w:webHidden/>
             <w:sz w:val="24"/>
@@ -1435,7 +1435,7 @@
         </w:r>
         <w:r>
           <w:rPr>
-            <w:rStyle w:val="Lienhypertexte"/>
+            <w:rStyle w:val="Hyperlink"/>
             <w:rFonts w:ascii="Century Gothic" w:hAnsi="Century Gothic"/>
             <w:webHidden/>
             <w:sz w:val="24"/>
@@ -1445,7 +1445,7 @@
         </w:r>
         <w:r>
           <w:rPr>
-            <w:rStyle w:val="Lienhypertexte"/>
+            <w:rStyle w:val="Hyperlink"/>
             <w:rFonts w:ascii="Century Gothic" w:hAnsi="Century Gothic"/>
             <w:webHidden/>
             <w:sz w:val="24"/>
@@ -1456,7 +1456,7 @@
         </w:r>
         <w:r>
           <w:rPr>
-            <w:rStyle w:val="Lienhypertexte"/>
+            <w:rStyle w:val="Hyperlink"/>
             <w:rFonts w:ascii="Century Gothic" w:hAnsi="Century Gothic"/>
             <w:noProof/>
             <w:webHidden/>
@@ -1468,7 +1468,7 @@
         </w:r>
         <w:r>
           <w:rPr>
-            <w:rStyle w:val="Lienhypertexte"/>
+            <w:rStyle w:val="Hyperlink"/>
             <w:rFonts w:ascii="Century Gothic" w:hAnsi="Century Gothic"/>
             <w:webHidden/>
             <w:sz w:val="24"/>
@@ -1481,9 +1481,9 @@
     </w:p>
     <w:p>
       <w:pPr>
-        <w:pStyle w:val="TM2"/>
-        <w:rPr>
-          <w:rStyle w:val="Lienhypertexte"/>
+        <w:pStyle w:val="Verzeichnis2"/>
+        <w:rPr>
+          <w:rStyle w:val="Hyperlink"/>
           <w:rFonts w:ascii="Century Gothic" w:hAnsi="Century Gothic"/>
           <w:sz w:val="24"/>
           <w:szCs w:val="24"/>
@@ -1492,7 +1492,7 @@
       <w:hyperlink w:anchor="_Toc518047724" w:history="1">
         <w:r>
           <w:rPr>
-            <w:rStyle w:val="Lienhypertexte"/>
+            <w:rStyle w:val="Hyperlink"/>
             <w:rFonts w:ascii="Century Gothic" w:hAnsi="Century Gothic"/>
             <w:b w:val="0"/>
             <w:noProof/>
@@ -1504,7 +1504,7 @@
         </w:r>
         <w:r>
           <w:rPr>
-            <w:rStyle w:val="Lienhypertexte"/>
+            <w:rStyle w:val="Hyperlink"/>
             <w:rFonts w:ascii="Century Gothic" w:hAnsi="Century Gothic"/>
             <w:b w:val="0"/>
             <w:webHidden/>
@@ -1516,7 +1516,7 @@
         </w:r>
         <w:r>
           <w:rPr>
-            <w:rStyle w:val="Lienhypertexte"/>
+            <w:rStyle w:val="Hyperlink"/>
             <w:rFonts w:ascii="Century Gothic" w:hAnsi="Century Gothic"/>
             <w:webHidden/>
             <w:sz w:val="24"/>
@@ -1527,7 +1527,7 @@
         </w:r>
         <w:r>
           <w:rPr>
-            <w:rStyle w:val="Lienhypertexte"/>
+            <w:rStyle w:val="Hyperlink"/>
             <w:rFonts w:ascii="Century Gothic" w:hAnsi="Century Gothic"/>
             <w:webHidden/>
             <w:sz w:val="24"/>
@@ -1538,7 +1538,7 @@
         </w:r>
         <w:r>
           <w:rPr>
-            <w:rStyle w:val="Lienhypertexte"/>
+            <w:rStyle w:val="Hyperlink"/>
             <w:rFonts w:ascii="Century Gothic" w:hAnsi="Century Gothic"/>
             <w:webHidden/>
             <w:sz w:val="24"/>
@@ -1548,7 +1548,7 @@
         </w:r>
         <w:r>
           <w:rPr>
-            <w:rStyle w:val="Lienhypertexte"/>
+            <w:rStyle w:val="Hyperlink"/>
             <w:rFonts w:ascii="Century Gothic" w:hAnsi="Century Gothic"/>
             <w:webHidden/>
             <w:sz w:val="24"/>
@@ -1559,7 +1559,7 @@
         </w:r>
         <w:r>
           <w:rPr>
-            <w:rStyle w:val="Lienhypertexte"/>
+            <w:rStyle w:val="Hyperlink"/>
             <w:rFonts w:ascii="Century Gothic" w:hAnsi="Century Gothic"/>
             <w:noProof/>
             <w:webHidden/>
@@ -1571,7 +1571,7 @@
         </w:r>
         <w:r>
           <w:rPr>
-            <w:rStyle w:val="Lienhypertexte"/>
+            <w:rStyle w:val="Hyperlink"/>
             <w:rFonts w:ascii="Century Gothic" w:hAnsi="Century Gothic"/>
             <w:webHidden/>
             <w:sz w:val="24"/>
@@ -1584,9 +1584,9 @@
     </w:p>
     <w:p>
       <w:pPr>
-        <w:pStyle w:val="TM2"/>
-        <w:rPr>
-          <w:rStyle w:val="Lienhypertexte"/>
+        <w:pStyle w:val="Verzeichnis2"/>
+        <w:rPr>
+          <w:rStyle w:val="Hyperlink"/>
           <w:rFonts w:ascii="Century Gothic" w:hAnsi="Century Gothic"/>
           <w:sz w:val="24"/>
           <w:szCs w:val="24"/>
@@ -1595,7 +1595,7 @@
       <w:hyperlink w:anchor="_Toc518047725" w:history="1">
         <w:r>
           <w:rPr>
-            <w:rStyle w:val="Lienhypertexte"/>
+            <w:rStyle w:val="Hyperlink"/>
             <w:rFonts w:ascii="Century Gothic" w:hAnsi="Century Gothic"/>
             <w:b w:val="0"/>
             <w:noProof/>
@@ -1607,7 +1607,7 @@
         </w:r>
         <w:r>
           <w:rPr>
-            <w:rStyle w:val="Lienhypertexte"/>
+            <w:rStyle w:val="Hyperlink"/>
             <w:rFonts w:ascii="Century Gothic" w:hAnsi="Century Gothic"/>
             <w:b w:val="0"/>
             <w:webHidden/>
@@ -1619,7 +1619,7 @@
         </w:r>
         <w:r>
           <w:rPr>
-            <w:rStyle w:val="Lienhypertexte"/>
+            <w:rStyle w:val="Hyperlink"/>
             <w:rFonts w:ascii="Century Gothic" w:hAnsi="Century Gothic"/>
             <w:webHidden/>
             <w:sz w:val="24"/>
@@ -1630,7 +1630,7 @@
         </w:r>
         <w:r>
           <w:rPr>
-            <w:rStyle w:val="Lienhypertexte"/>
+            <w:rStyle w:val="Hyperlink"/>
             <w:rFonts w:ascii="Century Gothic" w:hAnsi="Century Gothic"/>
             <w:webHidden/>
             <w:sz w:val="24"/>
@@ -1641,7 +1641,7 @@
         </w:r>
         <w:r>
           <w:rPr>
-            <w:rStyle w:val="Lienhypertexte"/>
+            <w:rStyle w:val="Hyperlink"/>
             <w:rFonts w:ascii="Century Gothic" w:hAnsi="Century Gothic"/>
             <w:webHidden/>
             <w:sz w:val="24"/>
@@ -1651,7 +1651,7 @@
         </w:r>
         <w:r>
           <w:rPr>
-            <w:rStyle w:val="Lienhypertexte"/>
+            <w:rStyle w:val="Hyperlink"/>
             <w:rFonts w:ascii="Century Gothic" w:hAnsi="Century Gothic"/>
             <w:webHidden/>
             <w:sz w:val="24"/>
@@ -1662,7 +1662,7 @@
         </w:r>
         <w:r>
           <w:rPr>
-            <w:rStyle w:val="Lienhypertexte"/>
+            <w:rStyle w:val="Hyperlink"/>
             <w:rFonts w:ascii="Century Gothic" w:hAnsi="Century Gothic"/>
             <w:noProof/>
             <w:webHidden/>
@@ -1674,7 +1674,7 @@
         </w:r>
         <w:r>
           <w:rPr>
-            <w:rStyle w:val="Lienhypertexte"/>
+            <w:rStyle w:val="Hyperlink"/>
             <w:rFonts w:ascii="Century Gothic" w:hAnsi="Century Gothic"/>
             <w:webHidden/>
             <w:sz w:val="24"/>
@@ -1687,9 +1687,9 @@
     </w:p>
     <w:p>
       <w:pPr>
-        <w:pStyle w:val="TM2"/>
-        <w:rPr>
-          <w:rStyle w:val="Lienhypertexte"/>
+        <w:pStyle w:val="Verzeichnis2"/>
+        <w:rPr>
+          <w:rStyle w:val="Hyperlink"/>
           <w:rFonts w:ascii="Century Gothic" w:hAnsi="Century Gothic"/>
           <w:sz w:val="24"/>
           <w:szCs w:val="24"/>
@@ -1698,7 +1698,7 @@
       <w:hyperlink w:anchor="_Toc518047726" w:history="1">
         <w:r>
           <w:rPr>
-            <w:rStyle w:val="Lienhypertexte"/>
+            <w:rStyle w:val="Hyperlink"/>
             <w:rFonts w:ascii="Century Gothic" w:hAnsi="Century Gothic"/>
             <w:b w:val="0"/>
             <w:noProof/>
@@ -1710,7 +1710,7 @@
         </w:r>
         <w:r>
           <w:rPr>
-            <w:rStyle w:val="Lienhypertexte"/>
+            <w:rStyle w:val="Hyperlink"/>
             <w:rFonts w:ascii="Century Gothic" w:hAnsi="Century Gothic"/>
             <w:b w:val="0"/>
             <w:webHidden/>
@@ -1722,7 +1722,7 @@
         </w:r>
         <w:r>
           <w:rPr>
-            <w:rStyle w:val="Lienhypertexte"/>
+            <w:rStyle w:val="Hyperlink"/>
             <w:rFonts w:ascii="Century Gothic" w:hAnsi="Century Gothic"/>
             <w:webHidden/>
             <w:sz w:val="24"/>
@@ -1733,7 +1733,7 @@
         </w:r>
         <w:r>
           <w:rPr>
-            <w:rStyle w:val="Lienhypertexte"/>
+            <w:rStyle w:val="Hyperlink"/>
             <w:rFonts w:ascii="Century Gothic" w:hAnsi="Century Gothic"/>
             <w:webHidden/>
             <w:sz w:val="24"/>
@@ -1744,7 +1744,7 @@
         </w:r>
         <w:r>
           <w:rPr>
-            <w:rStyle w:val="Lienhypertexte"/>
+            <w:rStyle w:val="Hyperlink"/>
             <w:rFonts w:ascii="Century Gothic" w:hAnsi="Century Gothic"/>
             <w:webHidden/>
             <w:sz w:val="24"/>
@@ -1754,7 +1754,7 @@
         </w:r>
         <w:r>
           <w:rPr>
-            <w:rStyle w:val="Lienhypertexte"/>
+            <w:rStyle w:val="Hyperlink"/>
             <w:rFonts w:ascii="Century Gothic" w:hAnsi="Century Gothic"/>
             <w:webHidden/>
             <w:sz w:val="24"/>
@@ -1765,7 +1765,7 @@
         </w:r>
         <w:r>
           <w:rPr>
-            <w:rStyle w:val="Lienhypertexte"/>
+            <w:rStyle w:val="Hyperlink"/>
             <w:rFonts w:ascii="Century Gothic" w:hAnsi="Century Gothic"/>
             <w:noProof/>
             <w:webHidden/>
@@ -1777,7 +1777,7 @@
         </w:r>
         <w:r>
           <w:rPr>
-            <w:rStyle w:val="Lienhypertexte"/>
+            <w:rStyle w:val="Hyperlink"/>
             <w:rFonts w:ascii="Century Gothic" w:hAnsi="Century Gothic"/>
             <w:webHidden/>
             <w:sz w:val="24"/>
@@ -1813,7 +1813,7 @@
     </w:p>
     <w:p>
       <w:pPr>
-        <w:pStyle w:val="Titre1"/>
+        <w:pStyle w:val="berschrift1"/>
         <w:rPr>
           <w:lang w:val="en-CA"/>
         </w:rPr>
@@ -1844,12 +1844,26 @@
         <w:rPr>
           <w:shd w:val="clear" w:color="auto" w:fill="FFFFFF"/>
         </w:rPr>
-        <w:t xml:space="preserve">Setting up a masternode requires a basic understanding of Linux and blockchain technology, as well as an ability to follow instructions closely. It also requires regular maintenance and careful security, particularly if you are not storing your MOGs on a hardware wallet. There are some decisions to be made along the way, and optional extra steps to take for increased security. </w:t>
-      </w:r>
-    </w:p>
-    <w:p>
-      <w:pPr>
-        <w:pStyle w:val="Titre1"/>
+        <w:t xml:space="preserve">Setting up a </w:t>
+      </w:r>
+      <w:proofErr w:type="spellStart"/>
+      <w:r>
+        <w:rPr>
+          <w:shd w:val="clear" w:color="auto" w:fill="FFFFFF"/>
+        </w:rPr>
+        <w:t>masternode</w:t>
+      </w:r>
+      <w:proofErr w:type="spellEnd"/>
+      <w:r>
+        <w:rPr>
+          <w:shd w:val="clear" w:color="auto" w:fill="FFFFFF"/>
+        </w:rPr>
+        <w:t xml:space="preserve"> requires a basic understanding of Linux and blockchain technology, as well as an ability to follow instructions closely. It also requires regular maintenance and careful security, particularly if you are not storing your MOGs on a hardware wallet. There are some decisions to be made along the way, and optional extra steps to take for increased security. </w:t>
+      </w:r>
+    </w:p>
+    <w:p>
+      <w:pPr>
+        <w:pStyle w:val="berschrift1"/>
         <w:spacing w:before="720"/>
         <w:rPr>
           <w:lang w:val="en-CA"/>
@@ -1868,13 +1882,21 @@
     </w:p>
     <w:p>
       <w:r>
-        <w:t>This guide assumes you are setting up a masternode for the first time. You will need:</w:t>
+        <w:t xml:space="preserve">This guide assumes you are setting up a </w:t>
+      </w:r>
+      <w:proofErr w:type="spellStart"/>
+      <w:r>
+        <w:t>masternode</w:t>
+      </w:r>
+      <w:proofErr w:type="spellEnd"/>
+      <w:r>
+        <w:t xml:space="preserve"> for the first time. You will need:</w:t>
       </w:r>
     </w:p>
     <w:p/>
     <w:p>
       <w:pPr>
-        <w:pStyle w:val="Paragraphedeliste"/>
+        <w:pStyle w:val="Listenabsatz"/>
         <w:numPr>
           <w:ilvl w:val="0"/>
           <w:numId w:val="24"/>
@@ -1890,7 +1912,7 @@
     </w:p>
     <w:p>
       <w:pPr>
-        <w:pStyle w:val="Paragraphedeliste"/>
+        <w:pStyle w:val="Listenabsatz"/>
         <w:ind w:left="1440" w:hanging="540"/>
         <w:rPr>
           <w:rFonts w:eastAsia="Arial" w:cs="Arial"/>
@@ -1899,7 +1921,7 @@
     </w:p>
     <w:p>
       <w:pPr>
-        <w:pStyle w:val="Paragraphedeliste"/>
+        <w:pStyle w:val="Listenabsatz"/>
         <w:numPr>
           <w:ilvl w:val="0"/>
           <w:numId w:val="24"/>
@@ -1920,12 +1942,25 @@
           <w:rFonts w:eastAsia="Arial" w:cs="Arial"/>
         </w:rPr>
         <w:tab/>
-        <w:t>Mogwaicoin Core wallet</w:t>
-      </w:r>
-    </w:p>
-    <w:p>
-      <w:pPr>
-        <w:pStyle w:val="Paragraphedeliste"/>
+      </w:r>
+      <w:proofErr w:type="spellStart"/>
+      <w:r>
+        <w:rPr>
+          <w:rFonts w:eastAsia="Arial" w:cs="Arial"/>
+        </w:rPr>
+        <w:t>Mogwaicoin</w:t>
+      </w:r>
+      <w:proofErr w:type="spellEnd"/>
+      <w:r>
+        <w:rPr>
+          <w:rFonts w:eastAsia="Arial" w:cs="Arial"/>
+        </w:rPr>
+        <w:t xml:space="preserve"> Core wallet</w:t>
+      </w:r>
+    </w:p>
+    <w:p>
+      <w:pPr>
+        <w:pStyle w:val="Listenabsatz"/>
         <w:ind w:left="1440" w:hanging="540"/>
         <w:rPr>
           <w:sz w:val="20"/>
@@ -1935,7 +1970,7 @@
     </w:p>
     <w:p>
       <w:pPr>
-        <w:pStyle w:val="Paragraphedeliste"/>
+        <w:pStyle w:val="Listenabsatz"/>
         <w:numPr>
           <w:ilvl w:val="0"/>
           <w:numId w:val="24"/>
@@ -1964,7 +1999,7 @@
     </w:p>
     <w:p>
       <w:pPr>
-        <w:pStyle w:val="Titre1"/>
+        <w:pStyle w:val="berschrift1"/>
         <w:rPr>
           <w:sz w:val="20"/>
           <w:szCs w:val="20"/>
@@ -1989,7 +2024,39 @@
         <w:t>metal”</w:t>
       </w:r>
       <w:r>
-        <w:t xml:space="preserve"> of each server. A VPS is ideal for hosting a Mogwaicoin masternode because they typically offer guaranteed uptime, redundancy in the case of hardware failure and a static IP address that is required to ensure you remain in the masternode payment queue. While running a masternode from home on a desktop computer is technically possible, it will most likely not work reliably because most ISPs allocate dynamic IP addresses to home users.</w:t>
+        <w:t xml:space="preserve"> of each server. A VPS is ideal for hosting a </w:t>
+      </w:r>
+      <w:proofErr w:type="spellStart"/>
+      <w:r>
+        <w:t>Mogwaicoin</w:t>
+      </w:r>
+      <w:proofErr w:type="spellEnd"/>
+      <w:r>
+        <w:t xml:space="preserve"> </w:t>
+      </w:r>
+      <w:proofErr w:type="spellStart"/>
+      <w:r>
+        <w:t>masternode</w:t>
+      </w:r>
+      <w:proofErr w:type="spellEnd"/>
+      <w:r>
+        <w:t xml:space="preserve"> because they typically offer guaranteed uptime, redundancy in the case of hardware failure and a static IP address that is required to ensure you remain in the </w:t>
+      </w:r>
+      <w:proofErr w:type="spellStart"/>
+      <w:r>
+        <w:t>masternode</w:t>
+      </w:r>
+      <w:proofErr w:type="spellEnd"/>
+      <w:r>
+        <w:t xml:space="preserve"> payment queue. While running a </w:t>
+      </w:r>
+      <w:proofErr w:type="spellStart"/>
+      <w:r>
+        <w:t>masternode</w:t>
+      </w:r>
+      <w:proofErr w:type="spellEnd"/>
+      <w:r>
+        <w:t xml:space="preserve"> from home on a desktop computer is technically possible, it will most likely not work reliably because most ISPs allocate dynamic IP addresses to home users.</w:t>
       </w:r>
     </w:p>
     <w:p/>
@@ -2001,7 +2068,7 @@
     </w:p>
     <w:p>
       <w:pPr>
-        <w:pStyle w:val="Titre2"/>
+        <w:pStyle w:val="berschrift2"/>
       </w:pPr>
       <w:bookmarkStart w:id="4" w:name="_Toc518047714"/>
       <w:r>
@@ -2018,10 +2085,18 @@
         <w:t xml:space="preserve"> </w:t>
       </w:r>
       <w:r>
-        <w:t>Installing your Virtual Private Server</w:t>
-      </w:r>
-      <w:r>
-        <w:t>(VPS)</w:t>
+        <w:t xml:space="preserve">Installing your Virtual Private </w:t>
+      </w:r>
+      <w:proofErr w:type="gramStart"/>
+      <w:r>
+        <w:t>Server</w:t>
+      </w:r>
+      <w:r>
+        <w:t>(</w:t>
+      </w:r>
+      <w:proofErr w:type="gramEnd"/>
+      <w:r>
+        <w:t>VPS)</w:t>
       </w:r>
       <w:bookmarkEnd w:id="4"/>
     </w:p>
@@ -2034,12 +2109,14 @@
         <w:t xml:space="preserve"> such as </w:t>
       </w:r>
       <w:hyperlink r:id="rId9" w:history="1">
-        <w:r>
-          <w:rPr>
-            <w:rStyle w:val="Lienhypertexte"/>
+        <w:proofErr w:type="spellStart"/>
+        <w:r>
+          <w:rPr>
+            <w:rStyle w:val="Hyperlink"/>
           </w:rPr>
           <w:t>Vultr</w:t>
         </w:r>
+        <w:proofErr w:type="spellEnd"/>
       </w:hyperlink>
       <w:r>
         <w:t xml:space="preserve"> or </w:t>
@@ -2047,7 +2124,7 @@
       <w:hyperlink r:id="rId10" w:history="1">
         <w:r>
           <w:rPr>
-            <w:rStyle w:val="Lienhypertexte"/>
+            <w:rStyle w:val="Hyperlink"/>
           </w:rPr>
           <w:t>Digital Ocean</w:t>
         </w:r>
@@ -2056,12 +2133,14 @@
         <w:t xml:space="preserve">, but for this example we will be using </w:t>
       </w:r>
       <w:hyperlink r:id="rId11" w:history="1">
-        <w:r>
-          <w:rPr>
-            <w:rStyle w:val="Lienhypertexte"/>
+        <w:proofErr w:type="spellStart"/>
+        <w:r>
+          <w:rPr>
+            <w:rStyle w:val="Hyperlink"/>
           </w:rPr>
           <w:t>Vultr</w:t>
         </w:r>
+        <w:proofErr w:type="spellEnd"/>
       </w:hyperlink>
       <w:r>
         <w:t xml:space="preserve">. </w:t>
@@ -2069,12 +2148,12 @@
     </w:p>
     <w:p>
       <w:pPr>
-        <w:pStyle w:val="Paragraphedeliste"/>
-      </w:pPr>
-    </w:p>
-    <w:p>
-      <w:pPr>
-        <w:pStyle w:val="Paragraphedeliste"/>
+        <w:pStyle w:val="Listenabsatz"/>
+      </w:pPr>
+    </w:p>
+    <w:p>
+      <w:pPr>
+        <w:pStyle w:val="Listenabsatz"/>
         <w:numPr>
           <w:ilvl w:val="0"/>
           <w:numId w:val="5"/>
@@ -2092,7 +2171,7 @@
     </w:p>
     <w:p>
       <w:pPr>
-        <w:pStyle w:val="Paragraphedeliste"/>
+        <w:pStyle w:val="Listenabsatz"/>
         <w:numPr>
           <w:ilvl w:val="0"/>
           <w:numId w:val="5"/>
@@ -2110,7 +2189,7 @@
     </w:p>
     <w:p>
       <w:pPr>
-        <w:pStyle w:val="Paragraphedeliste"/>
+        <w:pStyle w:val="Listenabsatz"/>
         <w:numPr>
           <w:ilvl w:val="0"/>
           <w:numId w:val="5"/>
@@ -2128,7 +2207,7 @@
     </w:p>
     <w:p>
       <w:pPr>
-        <w:pStyle w:val="Paragraphedeliste"/>
+        <w:pStyle w:val="Listenabsatz"/>
         <w:numPr>
           <w:ilvl w:val="0"/>
           <w:numId w:val="5"/>
@@ -2210,7 +2289,7 @@
     </w:p>
     <w:p>
       <w:pPr>
-        <w:pStyle w:val="Lgende"/>
+        <w:pStyle w:val="Beschriftung"/>
         <w:jc w:val="center"/>
         <w:rPr>
           <w:rFonts w:eastAsia="Arial" w:cs="Arial"/>
@@ -2246,14 +2325,19 @@
       <w:r>
         <w:t xml:space="preserve"> </w:t>
       </w:r>
-      <w:r>
-        <w:t>Vultr server location selection screen</w:t>
+      <w:proofErr w:type="spellStart"/>
+      <w:r>
+        <w:t>Vultr</w:t>
+      </w:r>
+      <w:proofErr w:type="spellEnd"/>
+      <w:r>
+        <w:t xml:space="preserve"> server location selection screen</w:t>
       </w:r>
     </w:p>
     <w:p/>
     <w:p>
       <w:pPr>
-        <w:pStyle w:val="Paragraphedeliste"/>
+        <w:pStyle w:val="Listenabsatz"/>
         <w:numPr>
           <w:ilvl w:val="0"/>
           <w:numId w:val="7"/>
@@ -2273,14 +2357,14 @@
       </w:r>
       <w:r>
         <w:rPr>
-          <w:rStyle w:val="Appelnotedebasdep"/>
+          <w:rStyle w:val="Funotenzeichen"/>
           <w:vertAlign w:val="baseline"/>
         </w:rPr>
         <w:t xml:space="preserve"> </w:t>
       </w:r>
       <w:r>
         <w:rPr>
-          <w:rStyle w:val="Appelnotedebasdep"/>
+          <w:rStyle w:val="Funotenzeichen"/>
         </w:rPr>
         <w:footnoteReference w:id="1"/>
       </w:r>
@@ -2345,7 +2429,7 @@
     </w:p>
     <w:p>
       <w:pPr>
-        <w:pStyle w:val="Lgende"/>
+        <w:pStyle w:val="Beschriftung"/>
         <w:jc w:val="center"/>
         <w:rPr>
           <w:sz w:val="20"/>
@@ -2379,8 +2463,13 @@
       <w:r>
         <w:t xml:space="preserve"> </w:t>
       </w:r>
-      <w:r>
-        <w:t>Vultr server type selection screen</w:t>
+      <w:proofErr w:type="spellStart"/>
+      <w:r>
+        <w:t>Vultr</w:t>
+      </w:r>
+      <w:proofErr w:type="spellEnd"/>
+      <w:r>
+        <w:t xml:space="preserve"> server type selection screen</w:t>
       </w:r>
     </w:p>
     <w:p>
@@ -2391,7 +2480,7 @@
     <w:p/>
     <w:p>
       <w:pPr>
-        <w:pStyle w:val="Paragraphedeliste"/>
+        <w:pStyle w:val="Listenabsatz"/>
         <w:numPr>
           <w:ilvl w:val="0"/>
           <w:numId w:val="7"/>
@@ -2471,7 +2560,7 @@
     </w:p>
     <w:p>
       <w:pPr>
-        <w:pStyle w:val="Lgende"/>
+        <w:pStyle w:val="Beschriftung"/>
         <w:jc w:val="center"/>
       </w:pPr>
       <w:r>
@@ -2501,8 +2590,13 @@
       <w:r>
         <w:t xml:space="preserve"> </w:t>
       </w:r>
-      <w:r>
-        <w:t>Vultr server size selection screen</w:t>
+      <w:proofErr w:type="spellStart"/>
+      <w:r>
+        <w:t>Vultr</w:t>
+      </w:r>
+      <w:proofErr w:type="spellEnd"/>
+      <w:r>
+        <w:t xml:space="preserve"> server size selection screen</w:t>
       </w:r>
       <w:r>
         <w:t>.</w:t>
@@ -2511,7 +2605,7 @@
     <w:p/>
     <w:p>
       <w:pPr>
-        <w:pStyle w:val="Paragraphedeliste"/>
+        <w:pStyle w:val="Listenabsatz"/>
         <w:numPr>
           <w:ilvl w:val="0"/>
           <w:numId w:val="8"/>
@@ -2560,7 +2654,7 @@
     </w:p>
     <w:p>
       <w:pPr>
-        <w:pStyle w:val="Paragraphedeliste"/>
+        <w:pStyle w:val="Listenabsatz"/>
         <w:numPr>
           <w:ilvl w:val="0"/>
           <w:numId w:val="8"/>
@@ -2645,7 +2739,7 @@
     </w:p>
     <w:p>
       <w:pPr>
-        <w:pStyle w:val="Lgende"/>
+        <w:pStyle w:val="Beschriftung"/>
         <w:jc w:val="center"/>
       </w:pPr>
       <w:r>
@@ -2675,8 +2769,13 @@
       <w:r>
         <w:t xml:space="preserve"> </w:t>
       </w:r>
-      <w:r>
-        <w:t>Vultr server management screen</w:t>
+      <w:proofErr w:type="spellStart"/>
+      <w:r>
+        <w:t>Vultr</w:t>
+      </w:r>
+      <w:proofErr w:type="spellEnd"/>
+      <w:r>
+        <w:t xml:space="preserve"> server management screen</w:t>
       </w:r>
       <w:r>
         <w:t>.</w:t>
@@ -2696,7 +2795,7 @@
     </w:p>
     <w:p>
       <w:pPr>
-        <w:pStyle w:val="Titre2"/>
+        <w:pStyle w:val="berschrift2"/>
       </w:pPr>
       <w:bookmarkStart w:id="6" w:name="_Toc518047715"/>
       <w:r>
@@ -2713,7 +2812,7 @@
     </w:p>
     <w:p>
       <w:pPr>
-        <w:pStyle w:val="Paragraphedeliste"/>
+        <w:pStyle w:val="Listenabsatz"/>
       </w:pPr>
     </w:p>
     <w:p/>
@@ -2723,7 +2822,7 @@
       </w:r>
       <w:r>
         <w:rPr>
-          <w:rStyle w:val="Appelnotedebasdep"/>
+          <w:rStyle w:val="Funotenzeichen"/>
         </w:rPr>
         <w:footnoteReference w:id="2"/>
       </w:r>
@@ -2743,7 +2842,7 @@
     <w:p/>
     <w:p>
       <w:pPr>
-        <w:pStyle w:val="Paragraphedeliste"/>
+        <w:pStyle w:val="Listenabsatz"/>
         <w:numPr>
           <w:ilvl w:val="0"/>
           <w:numId w:val="11"/>
@@ -2819,7 +2918,7 @@
     </w:p>
     <w:p>
       <w:pPr>
-        <w:pStyle w:val="Lgende"/>
+        <w:pStyle w:val="Beschriftung"/>
         <w:jc w:val="center"/>
         <w:rPr>
           <w:sz w:val="20"/>
@@ -2860,7 +2959,7 @@
     <w:p/>
     <w:p>
       <w:pPr>
-        <w:pStyle w:val="Paragraphedeliste"/>
+        <w:pStyle w:val="Listenabsatz"/>
         <w:numPr>
           <w:ilvl w:val="0"/>
           <w:numId w:val="11"/>
@@ -2881,7 +2980,7 @@
     </w:p>
     <w:p>
       <w:pPr>
-        <w:pStyle w:val="Paragraphedeliste"/>
+        <w:pStyle w:val="Listenabsatz"/>
         <w:numPr>
           <w:ilvl w:val="0"/>
           <w:numId w:val="11"/>
@@ -2920,7 +3019,7 @@
     </w:p>
     <w:p>
       <w:pPr>
-        <w:pStyle w:val="Paragraphedeliste"/>
+        <w:pStyle w:val="Listenabsatz"/>
         <w:jc w:val="center"/>
       </w:pPr>
       <w:r>
@@ -2976,7 +3075,7 @@
     </w:p>
     <w:p>
       <w:pPr>
-        <w:pStyle w:val="Lgende"/>
+        <w:pStyle w:val="Beschriftung"/>
         <w:jc w:val="center"/>
       </w:pPr>
       <w:r>
@@ -3018,7 +3117,7 @@
     </w:p>
     <w:p>
       <w:pPr>
-        <w:pStyle w:val="Paragraphedeliste"/>
+        <w:pStyle w:val="Listenabsatz"/>
         <w:numPr>
           <w:ilvl w:val="0"/>
           <w:numId w:val="11"/>
@@ -3049,7 +3148,7 @@
     </w:p>
     <w:p>
       <w:pPr>
-        <w:pStyle w:val="Paragraphedeliste"/>
+        <w:pStyle w:val="Listenabsatz"/>
         <w:jc w:val="center"/>
       </w:pPr>
       <w:r>
@@ -3105,7 +3204,7 @@
     </w:p>
     <w:p>
       <w:pPr>
-        <w:pStyle w:val="Lgende"/>
+        <w:pStyle w:val="Beschriftung"/>
         <w:jc w:val="center"/>
         <w:rPr>
           <w:sz w:val="20"/>
@@ -3145,7 +3244,7 @@
     </w:p>
     <w:p>
       <w:pPr>
-        <w:pStyle w:val="Paragraphedeliste"/>
+        <w:pStyle w:val="Listenabsatz"/>
       </w:pPr>
       <w:r>
         <w:t>Congratulations</w:t>
@@ -3165,12 +3264,12 @@
     </w:p>
     <w:p>
       <w:pPr>
-        <w:pStyle w:val="Paragraphedeliste"/>
-      </w:pPr>
-    </w:p>
-    <w:p>
-      <w:pPr>
-        <w:pStyle w:val="Paragraphedeliste"/>
+        <w:pStyle w:val="Listenabsatz"/>
+      </w:pPr>
+    </w:p>
+    <w:p>
+      <w:pPr>
+        <w:pStyle w:val="Listenabsatz"/>
         <w:numPr>
           <w:ilvl w:val="0"/>
           <w:numId w:val="11"/>
@@ -3262,7 +3361,7 @@
     </w:p>
     <w:p>
       <w:pPr>
-        <w:pStyle w:val="Lgende"/>
+        <w:pStyle w:val="Beschriftung"/>
         <w:jc w:val="center"/>
       </w:pPr>
       <w:r>
@@ -3333,7 +3432,7 @@
     <w:p/>
     <w:p>
       <w:pPr>
-        <w:pStyle w:val="Paragraphedeliste"/>
+        <w:pStyle w:val="Listenabsatz"/>
         <w:numPr>
           <w:ilvl w:val="0"/>
           <w:numId w:val="11"/>
@@ -3394,14 +3493,19 @@
     <w:p/>
     <w:p>
       <w:pPr>
-        <w:pStyle w:val="Paragraphedeliste"/>
+        <w:pStyle w:val="Listenabsatz"/>
         <w:numPr>
           <w:ilvl w:val="0"/>
           <w:numId w:val="11"/>
         </w:numPr>
       </w:pPr>
-      <w:r>
-        <w:t>Next we will create a new user with the following command, replacing &lt;</w:t>
+      <w:proofErr w:type="gramStart"/>
+      <w:r>
+        <w:t>Next</w:t>
+      </w:r>
+      <w:proofErr w:type="gramEnd"/>
+      <w:r>
+        <w:t xml:space="preserve"> we will create a new user with the following command, replacing &lt;</w:t>
       </w:r>
       <w:r>
         <w:rPr>
@@ -3417,11 +3521,16 @@
       <w:pPr>
         <w:pStyle w:val="TerminalCode"/>
       </w:pPr>
+      <w:proofErr w:type="spellStart"/>
       <w:r>
         <w:t>a</w:t>
       </w:r>
       <w:r>
-        <w:t>dduser &lt;username&gt;</w:t>
+        <w:t>dduser</w:t>
+      </w:r>
+      <w:proofErr w:type="spellEnd"/>
+      <w:r>
+        <w:t xml:space="preserve"> &lt;username&gt;</w:t>
       </w:r>
     </w:p>
     <w:p>
@@ -3440,14 +3549,22 @@
     <w:p/>
     <w:p>
       <w:pPr>
-        <w:pStyle w:val="Paragraphedeliste"/>
+        <w:pStyle w:val="Listenabsatz"/>
         <w:numPr>
           <w:ilvl w:val="0"/>
           <w:numId w:val="11"/>
         </w:numPr>
       </w:pPr>
       <w:r>
-        <w:t>Once the user has been created, we will add them to the sudo group so they can perform commands as root:</w:t>
+        <w:t xml:space="preserve">Once the user has been created, we will add them to the </w:t>
+      </w:r>
+      <w:proofErr w:type="spellStart"/>
+      <w:r>
+        <w:t>sudo</w:t>
+      </w:r>
+      <w:proofErr w:type="spellEnd"/>
+      <w:r>
+        <w:t xml:space="preserve"> group so they can perform commands as root:</w:t>
       </w:r>
     </w:p>
     <w:p>
@@ -3457,14 +3574,35 @@
           <w:rFonts w:ascii="Century Gothic" w:hAnsi="Century Gothic" w:cs="Calibri"/>
         </w:rPr>
       </w:pPr>
-      <w:r>
-        <w:t>usermod -aG sudo &lt;username&gt;</w:t>
+      <w:proofErr w:type="spellStart"/>
+      <w:r>
+        <w:t>usermod</w:t>
+      </w:r>
+      <w:proofErr w:type="spellEnd"/>
+      <w:r>
+        <w:t xml:space="preserve"> -</w:t>
+      </w:r>
+      <w:proofErr w:type="spellStart"/>
+      <w:r>
+        <w:t>aG</w:t>
+      </w:r>
+      <w:proofErr w:type="spellEnd"/>
+      <w:r>
+        <w:t xml:space="preserve"> </w:t>
+      </w:r>
+      <w:proofErr w:type="spellStart"/>
+      <w:r>
+        <w:t>sudo</w:t>
+      </w:r>
+      <w:proofErr w:type="spellEnd"/>
+      <w:r>
+        <w:t xml:space="preserve"> &lt;username&gt;</w:t>
       </w:r>
     </w:p>
     <w:p/>
     <w:p>
       <w:pPr>
-        <w:pStyle w:val="Paragraphedeliste"/>
+        <w:pStyle w:val="Listenabsatz"/>
         <w:numPr>
           <w:ilvl w:val="0"/>
           <w:numId w:val="11"/>
@@ -3487,16 +3625,16 @@
         <w:ind w:firstLine="709"/>
       </w:pPr>
       <w:r>
-        <w:t>This will download the necessary files needed for the upd</w:t>
-      </w:r>
-      <w:bookmarkStart w:id="7" w:name="_GoBack"/>
-      <w:bookmarkEnd w:id="7"/>
-      <w:r>
-        <w:t>ate.</w:t>
+        <w:t xml:space="preserve">This will download the necessary files needed for the </w:t>
+      </w:r>
+      <w:proofErr w:type="gramStart"/>
+      <w:r>
+        <w:t>update.</w:t>
       </w:r>
       <w:r>
         <w:t>.</w:t>
       </w:r>
+      <w:proofErr w:type="gramEnd"/>
     </w:p>
     <w:p>
       <w:pPr>
@@ -3520,7 +3658,7 @@
     <w:p/>
     <w:p>
       <w:pPr>
-        <w:pStyle w:val="Paragraphedeliste"/>
+        <w:pStyle w:val="Listenabsatz"/>
         <w:numPr>
           <w:ilvl w:val="0"/>
           <w:numId w:val="11"/>
@@ -3538,8 +3676,29 @@
         <w:pStyle w:val="TerminalCode"/>
       </w:pPr>
       <w:r>
-        <w:t>apt install ufw python virtualenv git unzip pv</w:t>
-      </w:r>
+        <w:t xml:space="preserve">apt install </w:t>
+      </w:r>
+      <w:proofErr w:type="spellStart"/>
+      <w:r>
+        <w:t>ufw</w:t>
+      </w:r>
+      <w:proofErr w:type="spellEnd"/>
+      <w:r>
+        <w:t xml:space="preserve"> python </w:t>
+      </w:r>
+      <w:proofErr w:type="spellStart"/>
+      <w:r>
+        <w:t>virtualenv</w:t>
+      </w:r>
+      <w:proofErr w:type="spellEnd"/>
+      <w:r>
+        <w:t xml:space="preserve"> git unzip </w:t>
+      </w:r>
+      <w:proofErr w:type="spellStart"/>
+      <w:r>
+        <w:t>pv</w:t>
+      </w:r>
+      <w:proofErr w:type="spellEnd"/>
     </w:p>
     <w:p>
       <w:pPr>
@@ -3571,16 +3730,61 @@
       <w:pPr>
         <w:pStyle w:val="TerminalCode"/>
       </w:pPr>
-      <w:r>
-        <w:t>ufw allow ssh/tcp</w:t>
-      </w:r>
+      <w:proofErr w:type="spellStart"/>
+      <w:r>
+        <w:t>ufw</w:t>
+      </w:r>
+      <w:proofErr w:type="spellEnd"/>
+      <w:r>
+        <w:t xml:space="preserve"> allow </w:t>
+      </w:r>
+      <w:proofErr w:type="spellStart"/>
+      <w:r>
+        <w:t>ssh</w:t>
+      </w:r>
+      <w:proofErr w:type="spellEnd"/>
+      <w:r>
+        <w:t>/</w:t>
+      </w:r>
+      <w:proofErr w:type="spellStart"/>
+      <w:r>
+        <w:t>tcp</w:t>
+      </w:r>
+      <w:proofErr w:type="spellEnd"/>
       <w:r>
         <w:br/>
-        <w:t>ufw limit ssh/tcp</w:t>
-      </w:r>
+      </w:r>
+      <w:proofErr w:type="spellStart"/>
+      <w:r>
+        <w:t>ufw</w:t>
+      </w:r>
+      <w:proofErr w:type="spellEnd"/>
+      <w:r>
+        <w:t xml:space="preserve"> limit </w:t>
+      </w:r>
+      <w:proofErr w:type="spellStart"/>
+      <w:r>
+        <w:t>ssh</w:t>
+      </w:r>
+      <w:proofErr w:type="spellEnd"/>
+      <w:r>
+        <w:t>/</w:t>
+      </w:r>
+      <w:proofErr w:type="spellStart"/>
+      <w:r>
+        <w:t>tcp</w:t>
+      </w:r>
+      <w:proofErr w:type="spellEnd"/>
       <w:r>
         <w:br/>
-        <w:t xml:space="preserve">ufw allow </w:t>
+      </w:r>
+      <w:proofErr w:type="spellStart"/>
+      <w:r>
+        <w:t>ufw</w:t>
+      </w:r>
+      <w:proofErr w:type="spellEnd"/>
+      <w:r>
+        <w:t xml:space="preserve"> allow </w:t>
       </w:r>
       <w:r>
         <w:rPr>
@@ -3589,15 +3793,34 @@
         <w:t>17777</w:t>
       </w:r>
       <w:r>
-        <w:t>/tcp</w:t>
-      </w:r>
+        <w:t>/</w:t>
+      </w:r>
+      <w:proofErr w:type="spellStart"/>
+      <w:r>
+        <w:t>tcp</w:t>
+      </w:r>
+      <w:proofErr w:type="spellEnd"/>
       <w:r>
         <w:br/>
-        <w:t>ufw logging on</w:t>
+      </w:r>
+      <w:proofErr w:type="spellStart"/>
+      <w:r>
+        <w:t>ufw</w:t>
+      </w:r>
+      <w:proofErr w:type="spellEnd"/>
+      <w:r>
+        <w:t xml:space="preserve"> logging on</w:t>
       </w:r>
       <w:r>
         <w:br/>
-        <w:t>ufw enable</w:t>
+      </w:r>
+      <w:proofErr w:type="spellStart"/>
+      <w:r>
+        <w:t>ufw</w:t>
+      </w:r>
+      <w:proofErr w:type="spellEnd"/>
+      <w:r>
+        <w:t xml:space="preserve"> enable</w:t>
       </w:r>
     </w:p>
     <w:p>
@@ -3638,9 +3861,14 @@
           <w:rFonts w:ascii="Century Gothic" w:hAnsi="Century Gothic" w:cs="Calibri"/>
         </w:rPr>
       </w:pPr>
+      <w:proofErr w:type="spellStart"/>
       <w:r>
         <w:lastRenderedPageBreak/>
-        <w:t xml:space="preserve">fallocate -l </w:t>
+        <w:t>fallocate</w:t>
+      </w:r>
+      <w:proofErr w:type="spellEnd"/>
+      <w:r>
+        <w:t xml:space="preserve"> -l </w:t>
       </w:r>
       <w:r>
         <w:rPr>
@@ -3649,11 +3877,26 @@
         <w:t>4</w:t>
       </w:r>
       <w:r>
-        <w:t xml:space="preserve">G /swapfile </w:t>
+        <w:t>G /</w:t>
+      </w:r>
+      <w:proofErr w:type="spellStart"/>
+      <w:r>
+        <w:t>swapfile</w:t>
+      </w:r>
+      <w:proofErr w:type="spellEnd"/>
+      <w:r>
+        <w:t xml:space="preserve"> </w:t>
       </w:r>
       <w:r>
         <w:br/>
-        <w:t xml:space="preserve">chmod </w:t>
+      </w:r>
+      <w:proofErr w:type="spellStart"/>
+      <w:r>
+        <w:t>chmod</w:t>
+      </w:r>
+      <w:proofErr w:type="spellEnd"/>
+      <w:r>
+        <w:t xml:space="preserve"> </w:t>
       </w:r>
       <w:r>
         <w:rPr>
@@ -3662,25 +3905,83 @@
         <w:t xml:space="preserve">600 </w:t>
       </w:r>
       <w:r>
-        <w:t xml:space="preserve">/swapfile </w:t>
+        <w:t>/</w:t>
+      </w:r>
+      <w:proofErr w:type="spellStart"/>
+      <w:r>
+        <w:t>swapfile</w:t>
+      </w:r>
+      <w:proofErr w:type="spellEnd"/>
+      <w:r>
+        <w:t xml:space="preserve"> </w:t>
       </w:r>
       <w:r>
         <w:br/>
-        <w:t xml:space="preserve">mkswap /swapfile </w:t>
+      </w:r>
+      <w:proofErr w:type="spellStart"/>
+      <w:r>
+        <w:t>mkswap</w:t>
+      </w:r>
+      <w:proofErr w:type="spellEnd"/>
+      <w:r>
+        <w:t xml:space="preserve"> /</w:t>
+      </w:r>
+      <w:proofErr w:type="spellStart"/>
+      <w:r>
+        <w:t>swapfile</w:t>
+      </w:r>
+      <w:proofErr w:type="spellEnd"/>
+      <w:r>
+        <w:t xml:space="preserve"> </w:t>
       </w:r>
       <w:r>
         <w:br/>
-        <w:t xml:space="preserve">swapon /swapfile </w:t>
+      </w:r>
+      <w:proofErr w:type="spellStart"/>
+      <w:r>
+        <w:t>swapon</w:t>
+      </w:r>
+      <w:proofErr w:type="spellEnd"/>
+      <w:r>
+        <w:t xml:space="preserve"> /</w:t>
+      </w:r>
+      <w:proofErr w:type="spellStart"/>
+      <w:r>
+        <w:t>swapfile</w:t>
+      </w:r>
+      <w:proofErr w:type="spellEnd"/>
+      <w:r>
+        <w:t xml:space="preserve"> </w:t>
       </w:r>
       <w:r>
         <w:br/>
-        <w:t>nano /etc/fstab</w:t>
-      </w:r>
+      </w:r>
+      <w:proofErr w:type="spellStart"/>
+      <w:r>
+        <w:t>nano</w:t>
+      </w:r>
+      <w:proofErr w:type="spellEnd"/>
+      <w:r>
+        <w:t xml:space="preserve"> /</w:t>
+      </w:r>
+      <w:proofErr w:type="spellStart"/>
+      <w:r>
+        <w:t>etc</w:t>
+      </w:r>
+      <w:proofErr w:type="spellEnd"/>
+      <w:r>
+        <w:t>/</w:t>
+      </w:r>
+      <w:proofErr w:type="spellStart"/>
+      <w:r>
+        <w:t>fstab</w:t>
+      </w:r>
+      <w:proofErr w:type="spellEnd"/>
     </w:p>
     <w:p/>
     <w:p>
       <w:pPr>
-        <w:pStyle w:val="Paragraphedeliste"/>
+        <w:pStyle w:val="Listenabsatz"/>
         <w:numPr>
           <w:ilvl w:val="0"/>
           <w:numId w:val="11"/>
@@ -3709,7 +4010,23 @@
         </w:rPr>
       </w:pPr>
       <w:r>
-        <w:t xml:space="preserve">/swapfile none swap sw </w:t>
+        <w:t>/</w:t>
+      </w:r>
+      <w:proofErr w:type="spellStart"/>
+      <w:r>
+        <w:t>swapfile</w:t>
+      </w:r>
+      <w:proofErr w:type="spellEnd"/>
+      <w:r>
+        <w:t xml:space="preserve"> none swap </w:t>
+      </w:r>
+      <w:proofErr w:type="spellStart"/>
+      <w:r>
+        <w:t>sw</w:t>
+      </w:r>
+      <w:proofErr w:type="spellEnd"/>
+      <w:r>
+        <w:t xml:space="preserve"> </w:t>
       </w:r>
       <w:r>
         <w:rPr>
@@ -3765,7 +4082,7 @@
     <w:p/>
     <w:p>
       <w:pPr>
-        <w:pStyle w:val="Paragraphedeliste"/>
+        <w:pStyle w:val="Listenabsatz"/>
         <w:numPr>
           <w:ilvl w:val="0"/>
           <w:numId w:val="11"/>
@@ -3801,7 +4118,23 @@
     <w:p/>
     <w:p>
       <w:r>
-        <w:t xml:space="preserve">However, since the masternode does not actually store the keys to any Mogwaicoins, these steps are considered beyond the scope of this </w:t>
+        <w:t xml:space="preserve">However, since the </w:t>
+      </w:r>
+      <w:proofErr w:type="spellStart"/>
+      <w:r>
+        <w:t>masternode</w:t>
+      </w:r>
+      <w:proofErr w:type="spellEnd"/>
+      <w:r>
+        <w:t xml:space="preserve"> does not actually store the keys to any </w:t>
+      </w:r>
+      <w:proofErr w:type="spellStart"/>
+      <w:r>
+        <w:t>Mogwaicoins</w:t>
+      </w:r>
+      <w:proofErr w:type="spellEnd"/>
+      <w:r>
+        <w:t xml:space="preserve">, these steps are considered beyond the scope of this </w:t>
       </w:r>
     </w:p>
     <w:p>
@@ -3881,12 +4214,12 @@
     <w:p/>
     <w:p>
       <w:pPr>
-        <w:pStyle w:val="Titre1"/>
+        <w:pStyle w:val="berschrift1"/>
         <w:rPr>
           <w:lang w:val="en-CA"/>
         </w:rPr>
       </w:pPr>
-      <w:bookmarkStart w:id="8" w:name="_Toc518047716"/>
+      <w:bookmarkStart w:id="7" w:name="_Toc518047716"/>
       <w:r>
         <w:rPr>
           <w:lang w:val="en-CA"/>
@@ -3894,11 +4227,27 @@
         <w:lastRenderedPageBreak/>
         <w:t>Send the collateral</w:t>
       </w:r>
-      <w:bookmarkEnd w:id="8"/>
-    </w:p>
-    <w:p>
-      <w:r>
-        <w:t>A Mogwaicoin address with a single unspent transaction output (UTXO) of exactly 1000 MOGs is required to operate a masternode.</w:t>
+      <w:bookmarkEnd w:id="7"/>
+    </w:p>
+    <w:p>
+      <w:r>
+        <w:t xml:space="preserve">A </w:t>
+      </w:r>
+      <w:proofErr w:type="spellStart"/>
+      <w:r>
+        <w:t>Mogwaicoin</w:t>
+      </w:r>
+      <w:proofErr w:type="spellEnd"/>
+      <w:r>
+        <w:t xml:space="preserve"> address with a single unspent transaction output (UTXO) of exactly 1000 MOGs is required to operate a </w:t>
+      </w:r>
+      <w:proofErr w:type="spellStart"/>
+      <w:r>
+        <w:t>masternode</w:t>
+      </w:r>
+      <w:proofErr w:type="spellEnd"/>
+      <w:r>
+        <w:t>.</w:t>
       </w:r>
     </w:p>
     <w:p/>
@@ -3911,44 +4260,65 @@
     <w:p/>
     <w:p>
       <w:pPr>
-        <w:pStyle w:val="Titre2"/>
-      </w:pPr>
-      <w:bookmarkStart w:id="9" w:name="_Toc518047717"/>
-      <w:r>
-        <w:t>Mogwaicoin Core wallet</w:t>
-      </w:r>
-      <w:bookmarkEnd w:id="9"/>
+        <w:pStyle w:val="berschrift2"/>
+      </w:pPr>
+      <w:bookmarkStart w:id="8" w:name="_Toc518047717"/>
+      <w:proofErr w:type="spellStart"/>
+      <w:r>
+        <w:t>Mogwaicoin</w:t>
+      </w:r>
+      <w:proofErr w:type="spellEnd"/>
+      <w:r>
+        <w:t xml:space="preserve"> Core wallet</w:t>
+      </w:r>
+      <w:bookmarkEnd w:id="8"/>
     </w:p>
     <w:p/>
     <w:p>
       <w:pPr>
-        <w:pStyle w:val="Titre3"/>
+        <w:pStyle w:val="berschrift3"/>
         <w:rPr>
           <w:sz w:val="20"/>
           <w:szCs w:val="20"/>
           <w:lang w:val="en-CA"/>
         </w:rPr>
       </w:pPr>
-      <w:bookmarkStart w:id="10" w:name="_Toc518047718"/>
+      <w:bookmarkStart w:id="9" w:name="_Toc518047718"/>
       <w:r>
         <w:rPr>
           <w:lang w:val="en-CA"/>
         </w:rPr>
-        <w:t>Generate a private key for the masternode</w:t>
-      </w:r>
-      <w:bookmarkEnd w:id="10"/>
+        <w:t xml:space="preserve">Generate a private key for the </w:t>
+      </w:r>
+      <w:proofErr w:type="spellStart"/>
+      <w:r>
+        <w:rPr>
+          <w:lang w:val="en-CA"/>
+        </w:rPr>
+        <w:t>masternode</w:t>
+      </w:r>
+      <w:bookmarkEnd w:id="9"/>
+      <w:proofErr w:type="spellEnd"/>
     </w:p>
     <w:p/>
     <w:p>
       <w:pPr>
-        <w:pStyle w:val="Paragraphedeliste"/>
+        <w:pStyle w:val="Listenabsatz"/>
         <w:numPr>
           <w:ilvl w:val="0"/>
           <w:numId w:val="13"/>
         </w:numPr>
       </w:pPr>
       <w:r>
-        <w:t>Open Mogwaicoin Core wallet and wait for it to synchronize with the network. It should like this when ready:</w:t>
+        <w:t xml:space="preserve">Open </w:t>
+      </w:r>
+      <w:proofErr w:type="spellStart"/>
+      <w:r>
+        <w:t>Mogwaicoin</w:t>
+      </w:r>
+      <w:proofErr w:type="spellEnd"/>
+      <w:r>
+        <w:t xml:space="preserve"> Core wallet and wait for it to synchronize with the network. It should like this when ready:</w:t>
       </w:r>
     </w:p>
     <w:p>
@@ -4008,7 +4378,7 @@
     </w:p>
     <w:p>
       <w:pPr>
-        <w:pStyle w:val="Lgende"/>
+        <w:pStyle w:val="Beschriftung"/>
         <w:jc w:val="center"/>
       </w:pPr>
       <w:r>
@@ -4036,7 +4406,15 @@
         <w:t xml:space="preserve"> </w:t>
       </w:r>
       <w:r>
-        <w:t>Fully synchronized Mogwaicoin Core wallet</w:t>
+        <w:t xml:space="preserve">Fully synchronized </w:t>
+      </w:r>
+      <w:proofErr w:type="spellStart"/>
+      <w:r>
+        <w:t>Mogwaicoin</w:t>
+      </w:r>
+      <w:proofErr w:type="spellEnd"/>
+      <w:r>
+        <w:t xml:space="preserve"> Core wallet</w:t>
       </w:r>
     </w:p>
     <w:p>
@@ -4055,7 +4433,7 @@
     </w:p>
     <w:p>
       <w:pPr>
-        <w:pStyle w:val="Paragraphedeliste"/>
+        <w:pStyle w:val="Listenabsatz"/>
         <w:numPr>
           <w:ilvl w:val="0"/>
           <w:numId w:val="13"/>
@@ -4063,7 +4441,15 @@
       </w:pPr>
       <w:r>
         <w:lastRenderedPageBreak/>
-        <w:t>Click Tools &gt; Debug console to open the console. Type the following two commands into the console to generate a masternode key and get a fresh address:</w:t>
+        <w:t xml:space="preserve">Click Tools &gt; Debug console to open the console. Type the following two commands into the console to generate a </w:t>
+      </w:r>
+      <w:proofErr w:type="spellStart"/>
+      <w:r>
+        <w:t>masternode</w:t>
+      </w:r>
+      <w:proofErr w:type="spellEnd"/>
+      <w:r>
+        <w:t xml:space="preserve"> key and get a fresh address:</w:t>
       </w:r>
     </w:p>
     <w:p>
@@ -4074,14 +4460,31 @@
           <w:szCs w:val="20"/>
         </w:rPr>
       </w:pPr>
-      <w:bookmarkStart w:id="11" w:name="page7"/>
-      <w:bookmarkEnd w:id="11"/>
-      <w:r>
-        <w:t>masternode genkey</w:t>
-      </w:r>
+      <w:bookmarkStart w:id="10" w:name="page7"/>
+      <w:bookmarkEnd w:id="10"/>
+      <w:proofErr w:type="spellStart"/>
+      <w:r>
+        <w:t>masternode</w:t>
+      </w:r>
+      <w:proofErr w:type="spellEnd"/>
+      <w:r>
+        <w:t xml:space="preserve"> </w:t>
+      </w:r>
+      <w:proofErr w:type="spellStart"/>
+      <w:r>
+        <w:t>genkey</w:t>
+      </w:r>
+      <w:proofErr w:type="spellEnd"/>
       <w:r>
         <w:br/>
-        <w:t xml:space="preserve">getaccountadress </w:t>
+      </w:r>
+      <w:proofErr w:type="spellStart"/>
+      <w:r>
+        <w:t>getaccountadress</w:t>
+      </w:r>
+      <w:proofErr w:type="spellEnd"/>
+      <w:r>
+        <w:t xml:space="preserve"> </w:t>
       </w:r>
       <w:r>
         <w:rPr>
@@ -4093,7 +4496,7 @@
     <w:p/>
     <w:p>
       <w:pPr>
-        <w:pStyle w:val="Paragraphedeliste"/>
+        <w:pStyle w:val="Listenabsatz"/>
         <w:numPr>
           <w:ilvl w:val="0"/>
           <w:numId w:val="13"/>
@@ -4101,7 +4504,23 @@
         <w:spacing w:after="240"/>
       </w:pPr>
       <w:r>
-        <w:t>Generating a masternode private key in Mogwaicoin Core wallet</w:t>
+        <w:t xml:space="preserve">Generating a </w:t>
+      </w:r>
+      <w:proofErr w:type="spellStart"/>
+      <w:r>
+        <w:t>masternode</w:t>
+      </w:r>
+      <w:proofErr w:type="spellEnd"/>
+      <w:r>
+        <w:t xml:space="preserve"> private key in </w:t>
+      </w:r>
+      <w:proofErr w:type="spellStart"/>
+      <w:r>
+        <w:t>Mogwaicoin</w:t>
+      </w:r>
+      <w:proofErr w:type="spellEnd"/>
+      <w:r>
+        <w:t xml:space="preserve"> Core wallet</w:t>
       </w:r>
       <w:r>
         <w:t>.</w:t>
@@ -4109,7 +4528,7 @@
     </w:p>
     <w:p>
       <w:pPr>
-        <w:pStyle w:val="Paragraphedeliste"/>
+        <w:pStyle w:val="Listenabsatz"/>
         <w:keepNext/>
         <w:jc w:val="center"/>
       </w:pPr>
@@ -4166,7 +4585,7 @@
     </w:p>
     <w:p>
       <w:pPr>
-        <w:pStyle w:val="Lgende"/>
+        <w:pStyle w:val="Beschriftung"/>
         <w:jc w:val="center"/>
       </w:pPr>
       <w:r>
@@ -4199,7 +4618,7 @@
     </w:p>
     <w:p>
       <w:pPr>
-        <w:pStyle w:val="Paragraphedeliste"/>
+        <w:pStyle w:val="Listenabsatz"/>
         <w:spacing w:after="240"/>
         <w:rPr>
           <w:i/>
@@ -4222,35 +4641,53 @@
           <w:color w:val="0070C0"/>
           <w:sz w:val="18"/>
         </w:rPr>
-        <w:t xml:space="preserve"> of the masternode private key and collateral address, since we will need it later.</w:t>
-      </w:r>
-    </w:p>
-    <w:p>
-      <w:pPr>
-        <w:pStyle w:val="Titre3"/>
+        <w:t xml:space="preserve"> of the </w:t>
+      </w:r>
+      <w:proofErr w:type="spellStart"/>
+      <w:r>
+        <w:rPr>
+          <w:i/>
+          <w:color w:val="0070C0"/>
+          <w:sz w:val="18"/>
+        </w:rPr>
+        <w:t>masternode</w:t>
+      </w:r>
+      <w:proofErr w:type="spellEnd"/>
+      <w:r>
+        <w:rPr>
+          <w:i/>
+          <w:color w:val="0070C0"/>
+          <w:sz w:val="18"/>
+        </w:rPr>
+        <w:t xml:space="preserve"> private key and collateral address, since we will need it later.</w:t>
+      </w:r>
+    </w:p>
+    <w:p>
+      <w:pPr>
+        <w:pStyle w:val="berschrift3"/>
         <w:spacing w:before="600"/>
         <w:rPr>
           <w:lang w:val="en-CA"/>
         </w:rPr>
       </w:pPr>
-      <w:bookmarkStart w:id="12" w:name="_Toc518047719"/>
+      <w:bookmarkStart w:id="11" w:name="_Toc518047719"/>
       <w:r>
         <w:rPr>
           <w:lang w:val="en-CA"/>
         </w:rPr>
         <w:t>Secure and backup your wallet.</w:t>
       </w:r>
-      <w:bookmarkEnd w:id="12"/>
-    </w:p>
-    <w:p>
-      <w:pPr>
-        <w:pStyle w:val="Paragraphedeliste"/>
+      <w:bookmarkEnd w:id="11"/>
+    </w:p>
+    <w:p>
+      <w:pPr>
+        <w:pStyle w:val="Listenabsatz"/>
         <w:spacing w:after="240"/>
       </w:pPr>
     </w:p>
     <w:p>
       <w:pPr>
-        <w:pStyle w:val="Paragraphedeliste"/>
+        <w:pStyle w:val="Listenabsatz"/>
         <w:numPr>
           <w:ilvl w:val="0"/>
           <w:numId w:val="13"/>
@@ -4275,13 +4712,13 @@
     </w:p>
     <w:p>
       <w:pPr>
-        <w:pStyle w:val="Paragraphedeliste"/>
+        <w:pStyle w:val="Listenabsatz"/>
         <w:spacing w:after="240"/>
       </w:pPr>
     </w:p>
     <w:p>
       <w:pPr>
-        <w:pStyle w:val="Paragraphedeliste"/>
+        <w:pStyle w:val="Listenabsatz"/>
         <w:spacing w:after="240"/>
         <w:rPr>
           <w:i/>
@@ -4298,7 +4735,7 @@
     </w:p>
     <w:p>
       <w:pPr>
-        <w:pStyle w:val="Paragraphedeliste"/>
+        <w:pStyle w:val="Listenabsatz"/>
         <w:spacing w:after="240"/>
       </w:pPr>
       <w:r>
@@ -4306,11 +4743,20 @@
           <w:i/>
           <w:color w:val="00B0F0"/>
         </w:rPr>
-        <w:t>permanently locked out of your wallet and lose access to your funds.</w:t>
+        <w:t xml:space="preserve">permanently locked out of your wallet and lose access to your </w:t>
+      </w:r>
+      <w:proofErr w:type="gramStart"/>
+      <w:r>
+        <w:rPr>
+          <w:i/>
+          <w:color w:val="00B0F0"/>
+        </w:rPr>
+        <w:t>funds.</w:t>
       </w:r>
       <w:r>
         <w:t>.</w:t>
       </w:r>
+      <w:proofErr w:type="gramEnd"/>
     </w:p>
     <w:p>
       <w:pPr>
@@ -4352,20 +4798,34 @@
     </w:p>
     <w:p>
       <w:pPr>
-        <w:pStyle w:val="Titre3"/>
+        <w:pStyle w:val="berschrift3"/>
         <w:rPr>
           <w:lang w:val="en-CA"/>
         </w:rPr>
       </w:pPr>
-      <w:bookmarkStart w:id="13" w:name="_Toc518047720"/>
+      <w:bookmarkStart w:id="12" w:name="_Toc518047720"/>
       <w:r>
         <w:rPr>
           <w:lang w:val="en-CA"/>
         </w:rPr>
         <w:lastRenderedPageBreak/>
-        <w:t>Send funds for your masternode.</w:t>
-      </w:r>
-      <w:bookmarkEnd w:id="13"/>
+        <w:t xml:space="preserve">Send funds for your </w:t>
+      </w:r>
+      <w:proofErr w:type="spellStart"/>
+      <w:r>
+        <w:rPr>
+          <w:lang w:val="en-CA"/>
+        </w:rPr>
+        <w:t>masternode</w:t>
+      </w:r>
+      <w:proofErr w:type="spellEnd"/>
+      <w:r>
+        <w:rPr>
+          <w:lang w:val="en-CA"/>
+        </w:rPr>
+        <w:t>.</w:t>
+      </w:r>
+      <w:bookmarkEnd w:id="12"/>
     </w:p>
     <w:p>
       <w:pPr>
@@ -4395,7 +4855,7 @@
       <w:hyperlink r:id="rId23" w:history="1">
         <w:r>
           <w:rPr>
-            <w:rStyle w:val="Lienhypertexte"/>
+            <w:rStyle w:val="Hyperlink"/>
           </w:rPr>
           <w:t>blockchain explorer</w:t>
         </w:r>
@@ -4414,7 +4874,23 @@
         <w:ind w:left="720"/>
       </w:pPr>
       <w:r>
-        <w:t>You will need 15 confirmations before you can start the masternode, but you can continue with the next step at this point already: installing Mogwaicoin Core on your VPS.</w:t>
+        <w:t xml:space="preserve">You will need 15 confirmations before you can start the </w:t>
+      </w:r>
+      <w:proofErr w:type="spellStart"/>
+      <w:r>
+        <w:t>masternode</w:t>
+      </w:r>
+      <w:proofErr w:type="spellEnd"/>
+      <w:r>
+        <w:t xml:space="preserve">, but you can continue with the next step at this point already: installing </w:t>
+      </w:r>
+      <w:proofErr w:type="spellStart"/>
+      <w:r>
+        <w:t>Mogwaicoin</w:t>
+      </w:r>
+      <w:proofErr w:type="spellEnd"/>
+      <w:r>
+        <w:t xml:space="preserve"> Core on your VPS.</w:t>
       </w:r>
       <w:r>
         <w:t xml:space="preserve"> </w:t>
@@ -4436,36 +4912,87 @@
     </w:p>
     <w:p>
       <w:pPr>
-        <w:pStyle w:val="Titre1"/>
+        <w:pStyle w:val="berschrift1"/>
         <w:rPr>
           <w:lang w:val="en-CA"/>
         </w:rPr>
       </w:pPr>
-      <w:bookmarkStart w:id="14" w:name="_Toc518047721"/>
+      <w:bookmarkStart w:id="13" w:name="_Toc518047721"/>
       <w:r>
         <w:rPr>
           <w:lang w:val="en-CA"/>
         </w:rPr>
         <w:lastRenderedPageBreak/>
-        <w:t xml:space="preserve">Install Mogwaicoin Core </w:t>
-      </w:r>
+        <w:t xml:space="preserve">Install </w:t>
+      </w:r>
+      <w:proofErr w:type="spellStart"/>
       <w:r>
         <w:rPr>
           <w:lang w:val="en-CA"/>
         </w:rPr>
+        <w:t>Mogwaicoin</w:t>
+      </w:r>
+      <w:proofErr w:type="spellEnd"/>
+      <w:r>
+        <w:rPr>
+          <w:lang w:val="en-CA"/>
+        </w:rPr>
+        <w:t xml:space="preserve"> Core </w:t>
+      </w:r>
+      <w:r>
+        <w:rPr>
+          <w:lang w:val="en-CA"/>
+        </w:rPr>
         <w:t>on your VPS.</w:t>
       </w:r>
-      <w:bookmarkEnd w:id="14"/>
-    </w:p>
-    <w:p>
-      <w:r>
-        <w:t>Mogwaicoin Core is the software behind both the Mogwaicoin Core GUI wallet and Mogwaicoin masternodes. If not displaying a GUI, it runs as a daemon on your VPS (mogwaid), controlled by a simple command interface (mogwai-cli).</w:t>
+      <w:bookmarkEnd w:id="13"/>
+    </w:p>
+    <w:p>
+      <w:proofErr w:type="spellStart"/>
+      <w:r>
+        <w:t>Mogwaicoin</w:t>
+      </w:r>
+      <w:proofErr w:type="spellEnd"/>
+      <w:r>
+        <w:t xml:space="preserve"> Core is the software behind both the </w:t>
+      </w:r>
+      <w:proofErr w:type="spellStart"/>
+      <w:r>
+        <w:t>Mogwaicoin</w:t>
+      </w:r>
+      <w:proofErr w:type="spellEnd"/>
+      <w:r>
+        <w:t xml:space="preserve"> Core GUI wallet and </w:t>
+      </w:r>
+      <w:proofErr w:type="spellStart"/>
+      <w:r>
+        <w:t>Mogwaicoin</w:t>
+      </w:r>
+      <w:proofErr w:type="spellEnd"/>
+      <w:r>
+        <w:t xml:space="preserve"> </w:t>
+      </w:r>
+      <w:proofErr w:type="spellStart"/>
+      <w:r>
+        <w:t>masternodes</w:t>
+      </w:r>
+      <w:proofErr w:type="spellEnd"/>
+      <w:r>
+        <w:t>. If not displaying a GUI, it runs as a daemon on your VPS (</w:t>
+      </w:r>
+      <w:proofErr w:type="spellStart"/>
+      <w:r>
+        <w:t>mogwaid</w:t>
+      </w:r>
+      <w:proofErr w:type="spellEnd"/>
+      <w:r>
+        <w:t>), controlled by a simple command interface (mogwai-cli).</w:t>
       </w:r>
     </w:p>
     <w:p/>
     <w:p>
       <w:pPr>
-        <w:pStyle w:val="Paragraphedeliste"/>
+        <w:pStyle w:val="Listenabsatz"/>
         <w:numPr>
           <w:ilvl w:val="0"/>
           <w:numId w:val="14"/>
@@ -4477,12 +5004,12 @@
     </w:p>
     <w:p>
       <w:pPr>
-        <w:pStyle w:val="Paragraphedeliste"/>
-      </w:pPr>
-    </w:p>
-    <w:p>
-      <w:pPr>
-        <w:pStyle w:val="Paragraphedeliste"/>
+        <w:pStyle w:val="Listenabsatz"/>
+      </w:pPr>
+    </w:p>
+    <w:p>
+      <w:pPr>
+        <w:pStyle w:val="Listenabsatz"/>
         <w:numPr>
           <w:ilvl w:val="0"/>
           <w:numId w:val="14"/>
@@ -4494,7 +5021,7 @@
     </w:p>
     <w:p>
       <w:pPr>
-        <w:pStyle w:val="Paragraphedeliste"/>
+        <w:pStyle w:val="Listenabsatz"/>
       </w:pPr>
     </w:p>
     <w:p>
@@ -4508,12 +5035,12 @@
     </w:p>
     <w:p>
       <w:pPr>
-        <w:pStyle w:val="Paragraphedeliste"/>
-      </w:pPr>
-    </w:p>
-    <w:p>
-      <w:pPr>
-        <w:pStyle w:val="Paragraphedeliste"/>
+        <w:pStyle w:val="Listenabsatz"/>
+      </w:pPr>
+    </w:p>
+    <w:p>
+      <w:pPr>
+        <w:pStyle w:val="Listenabsatz"/>
         <w:numPr>
           <w:ilvl w:val="0"/>
           <w:numId w:val="14"/>
@@ -4529,7 +5056,15 @@
       </w:pPr>
       <w:r>
         <w:tab/>
-        <w:t>apt-get install wget -y</w:t>
+        <w:t xml:space="preserve">apt-get install </w:t>
+      </w:r>
+      <w:proofErr w:type="spellStart"/>
+      <w:r>
+        <w:t>wget</w:t>
+      </w:r>
+      <w:proofErr w:type="spellEnd"/>
+      <w:r>
+        <w:t xml:space="preserve"> -y</w:t>
       </w:r>
     </w:p>
     <w:p>
@@ -4539,15 +5074,24 @@
         <w:ind w:right="-676"/>
         <w:rPr>
           <w:sz w:val="20"/>
-          <w:lang w:val="fr-CA"/>
-        </w:rPr>
-      </w:pPr>
+          <w:lang w:val="de-CH"/>
+        </w:rPr>
+      </w:pPr>
+      <w:proofErr w:type="spellStart"/>
       <w:r>
         <w:rPr>
           <w:sz w:val="20"/>
-          <w:lang w:val="fr-CA"/>
-        </w:rPr>
-        <w:t>wget https://raw.githubusercontent.com/mogwaicoin/mogwai-doc/master/scripts/install_masternode.sh</w:t>
+          <w:lang w:val="de-CH"/>
+        </w:rPr>
+        <w:t>wget</w:t>
+      </w:r>
+      <w:proofErr w:type="spellEnd"/>
+      <w:r>
+        <w:rPr>
+          <w:sz w:val="20"/>
+          <w:lang w:val="de-CH"/>
+        </w:rPr>
+        <w:t xml:space="preserve"> https://raw.githubusercontent.com/mogwaicoin/mogwai-doc/master/scripts/install_masternode.sh</w:t>
       </w:r>
     </w:p>
     <w:p>
@@ -4557,7 +5101,7 @@
     </w:p>
     <w:p>
       <w:pPr>
-        <w:pStyle w:val="Paragraphedeliste"/>
+        <w:pStyle w:val="Listenabsatz"/>
         <w:numPr>
           <w:ilvl w:val="0"/>
           <w:numId w:val="14"/>
@@ -4571,14 +5115,19 @@
       <w:pPr>
         <w:pStyle w:val="TerminalCode"/>
       </w:pPr>
-      <w:r>
-        <w:t>chmod 740 install_masternode.sh</w:t>
+      <w:proofErr w:type="spellStart"/>
+      <w:r>
+        <w:t>chmod</w:t>
+      </w:r>
+      <w:proofErr w:type="spellEnd"/>
+      <w:r>
+        <w:t xml:space="preserve"> 740 install_masternode.sh</w:t>
       </w:r>
     </w:p>
     <w:p/>
     <w:p>
       <w:pPr>
-        <w:pStyle w:val="Paragraphedeliste"/>
+        <w:pStyle w:val="Listenabsatz"/>
         <w:numPr>
           <w:ilvl w:val="0"/>
           <w:numId w:val="14"/>
@@ -4631,8 +5180,8 @@
       <w:r>
         <w:t xml:space="preserve"> </w:t>
       </w:r>
-      <w:bookmarkStart w:id="15" w:name="page8"/>
-      <w:bookmarkEnd w:id="15"/>
+      <w:bookmarkStart w:id="14" w:name="page8"/>
+      <w:bookmarkEnd w:id="14"/>
     </w:p>
     <w:p/>
     <w:p>
@@ -4646,7 +5195,7 @@
     <w:p/>
     <w:p>
       <w:pPr>
-        <w:pStyle w:val="Paragraphedeliste"/>
+        <w:pStyle w:val="Listenabsatz"/>
         <w:numPr>
           <w:ilvl w:val="0"/>
           <w:numId w:val="15"/>
@@ -4660,53 +5209,137 @@
       <w:pPr>
         <w:pStyle w:val="TerminalCode"/>
       </w:pPr>
-      <w:r>
-        <w:t>=</w:t>
-      </w:r>
+      <w:proofErr w:type="spellStart"/>
+      <w:r>
+        <w:t>nano</w:t>
+      </w:r>
+      <w:proofErr w:type="spellEnd"/>
+      <w:r>
+        <w:t xml:space="preserve"> ~/.</w:t>
+      </w:r>
+      <w:proofErr w:type="spellStart"/>
+      <w:r>
+        <w:t>mogwaicore</w:t>
+      </w:r>
+      <w:proofErr w:type="spellEnd"/>
+      <w:r>
+        <w:t>/</w:t>
+      </w:r>
+      <w:proofErr w:type="spellStart"/>
+      <w:r>
+        <w:t>mogwai.conf</w:t>
+      </w:r>
+      <w:bookmarkStart w:id="15" w:name="_GoBack"/>
+      <w:bookmarkEnd w:id="15"/>
+      <w:proofErr w:type="spellEnd"/>
     </w:p>
     <w:p/>
     <w:p>
       <w:pPr>
-        <w:pStyle w:val="Paragraphedeliste"/>
+        <w:pStyle w:val="Listenabsatz"/>
         <w:numPr>
           <w:ilvl w:val="0"/>
           <w:numId w:val="15"/>
         </w:numPr>
       </w:pPr>
       <w:r>
-        <w:t xml:space="preserve">Paste the Masternode Privatekey in after </w:t>
-      </w:r>
+        <w:t xml:space="preserve">Paste the </w:t>
+      </w:r>
+      <w:proofErr w:type="spellStart"/>
+      <w:r>
+        <w:t>Masternode</w:t>
+      </w:r>
+      <w:proofErr w:type="spellEnd"/>
+      <w:r>
+        <w:t xml:space="preserve"> </w:t>
+      </w:r>
+      <w:proofErr w:type="spellStart"/>
+      <w:r>
+        <w:t>Privatekey</w:t>
+      </w:r>
+      <w:proofErr w:type="spellEnd"/>
+      <w:r>
+        <w:t xml:space="preserve"> in after </w:t>
+      </w:r>
+      <w:proofErr w:type="spellStart"/>
       <w:r>
         <w:rPr>
           <w:b/>
         </w:rPr>
-        <w:t>masternodeprivkey=</w:t>
-      </w:r>
+        <w:t>masternodeprivkey</w:t>
+      </w:r>
+      <w:proofErr w:type="spellEnd"/>
       <w:r>
         <w:rPr>
           <w:b/>
         </w:rPr>
+        <w:t>=</w:t>
+      </w:r>
+      <w:r>
+        <w:rPr>
+          <w:b/>
+        </w:rPr>
         <w:br/>
       </w:r>
       <w:r>
         <w:t xml:space="preserve">If </w:t>
       </w:r>
+      <w:proofErr w:type="spellStart"/>
       <w:r>
         <w:rPr>
           <w:b/>
         </w:rPr>
-        <w:t>externalip=</w:t>
-      </w:r>
-      <w:r>
-        <w:t xml:space="preserve"> with your ip is ont present, then add it. </w:t>
-      </w:r>
-    </w:p>
-    <w:p>
-      <w:pPr>
-        <w:pStyle w:val="Paragraphedeliste"/>
-      </w:pPr>
-      <w:r>
-        <w:t>Your mogwai.conf file on the vps should loo</w:t>
+        <w:t>externalip</w:t>
+      </w:r>
+      <w:proofErr w:type="spellEnd"/>
+      <w:r>
+        <w:rPr>
+          <w:b/>
+        </w:rPr>
+        <w:t>=</w:t>
+      </w:r>
+      <w:r>
+        <w:t xml:space="preserve"> with your </w:t>
+      </w:r>
+      <w:proofErr w:type="spellStart"/>
+      <w:r>
+        <w:t>ip</w:t>
+      </w:r>
+      <w:proofErr w:type="spellEnd"/>
+      <w:r>
+        <w:t xml:space="preserve"> is </w:t>
+      </w:r>
+      <w:proofErr w:type="spellStart"/>
+      <w:r>
+        <w:t>ont</w:t>
+      </w:r>
+      <w:proofErr w:type="spellEnd"/>
+      <w:r>
+        <w:t xml:space="preserve"> present, then add it. </w:t>
+      </w:r>
+    </w:p>
+    <w:p>
+      <w:pPr>
+        <w:pStyle w:val="Listenabsatz"/>
+      </w:pPr>
+      <w:r>
+        <w:t xml:space="preserve">Your </w:t>
+      </w:r>
+      <w:proofErr w:type="spellStart"/>
+      <w:r>
+        <w:t>mogwai.conf</w:t>
+      </w:r>
+      <w:proofErr w:type="spellEnd"/>
+      <w:r>
+        <w:t xml:space="preserve"> file on the </w:t>
+      </w:r>
+      <w:proofErr w:type="spellStart"/>
+      <w:r>
+        <w:t>vps</w:t>
+      </w:r>
+      <w:proofErr w:type="spellEnd"/>
+      <w:r>
+        <w:t xml:space="preserve"> should loo</w:t>
       </w:r>
       <w:r>
         <w:t>k like this</w:t>
@@ -4714,7 +5347,7 @@
     </w:p>
     <w:p>
       <w:pPr>
-        <w:pStyle w:val="Paragraphedeliste"/>
+        <w:pStyle w:val="Listenabsatz"/>
         <w:keepNext/>
         <w:jc w:val="center"/>
       </w:pPr>
@@ -4771,7 +5404,7 @@
     </w:p>
     <w:p>
       <w:pPr>
-        <w:pStyle w:val="Lgende"/>
+        <w:pStyle w:val="Beschriftung"/>
         <w:jc w:val="center"/>
       </w:pPr>
       <w:r>
@@ -4796,12 +5429,20 @@
         <w:fldChar w:fldCharType="end"/>
       </w:r>
       <w:r>
-        <w:t xml:space="preserve"> mogway.conf file on VPS</w:t>
-      </w:r>
-    </w:p>
-    <w:p>
-      <w:pPr>
-        <w:pStyle w:val="Paragraphedeliste"/>
+        <w:t xml:space="preserve"> </w:t>
+      </w:r>
+      <w:proofErr w:type="spellStart"/>
+      <w:r>
+        <w:t>mogway.conf</w:t>
+      </w:r>
+      <w:proofErr w:type="spellEnd"/>
+      <w:r>
+        <w:t xml:space="preserve"> file on VPS</w:t>
+      </w:r>
+    </w:p>
+    <w:p>
+      <w:pPr>
+        <w:pStyle w:val="Listenabsatz"/>
         <w:numPr>
           <w:ilvl w:val="0"/>
           <w:numId w:val="15"/>
@@ -4826,7 +5467,7 @@
     </w:p>
     <w:p>
       <w:pPr>
-        <w:pStyle w:val="Paragraphedeliste"/>
+        <w:pStyle w:val="Listenabsatz"/>
         <w:numPr>
           <w:ilvl w:val="0"/>
           <w:numId w:val="18"/>
@@ -4848,7 +5489,7 @@
     <w:p/>
     <w:p>
       <w:pPr>
-        <w:pStyle w:val="Paragraphedeliste"/>
+        <w:pStyle w:val="Listenabsatz"/>
         <w:numPr>
           <w:ilvl w:val="0"/>
           <w:numId w:val="18"/>
@@ -4857,19 +5498,45 @@
       <w:bookmarkStart w:id="16" w:name="page9"/>
       <w:bookmarkEnd w:id="16"/>
       <w:r>
-        <w:t>You can now start running Mogwaicoin on the masternode to begin synchronization with the blockchain:</w:t>
+        <w:t xml:space="preserve">You can now start running </w:t>
+      </w:r>
+      <w:proofErr w:type="spellStart"/>
+      <w:r>
+        <w:t>Mogwaicoin</w:t>
+      </w:r>
+      <w:proofErr w:type="spellEnd"/>
+      <w:r>
+        <w:t xml:space="preserve"> on the </w:t>
+      </w:r>
+      <w:proofErr w:type="spellStart"/>
+      <w:r>
+        <w:t>masternode</w:t>
+      </w:r>
+      <w:proofErr w:type="spellEnd"/>
+      <w:r>
+        <w:t xml:space="preserve"> to begin synchronization with the </w:t>
+      </w:r>
+      <w:proofErr w:type="gramStart"/>
+      <w:r>
+        <w:t>blockchain:</w:t>
       </w:r>
       <w:r>
         <w:t>.</w:t>
       </w:r>
+      <w:proofErr w:type="gramEnd"/>
     </w:p>
     <w:p>
       <w:pPr>
         <w:pStyle w:val="TerminalCode"/>
       </w:pPr>
       <w:r>
-        <w:t>~/mogwai/mogwaid</w:t>
-      </w:r>
+        <w:t>~/mogwai/</w:t>
+      </w:r>
+      <w:proofErr w:type="spellStart"/>
+      <w:r>
+        <w:t>mogwaid</w:t>
+      </w:r>
+      <w:proofErr w:type="spellEnd"/>
     </w:p>
     <w:p/>
     <w:p>
@@ -4879,11 +5546,19 @@
       <w:r>
         <w:t xml:space="preserve">ou will see a message reading </w:t>
       </w:r>
+      <w:proofErr w:type="spellStart"/>
       <w:r>
         <w:rPr>
           <w:b/>
         </w:rPr>
-        <w:t>Mogwaicoin Core server starting</w:t>
+        <w:t>Mogwaicoin</w:t>
+      </w:r>
+      <w:proofErr w:type="spellEnd"/>
+      <w:r>
+        <w:rPr>
+          <w:b/>
+        </w:rPr>
+        <w:t xml:space="preserve"> Core server starting</w:t>
       </w:r>
       <w:r>
         <w:t>.</w:t>
@@ -4904,7 +5579,7 @@
     </w:p>
     <w:p>
       <w:pPr>
-        <w:pStyle w:val="Titre1"/>
+        <w:pStyle w:val="berschrift1"/>
         <w:rPr>
           <w:lang w:val="en-CA"/>
         </w:rPr>
@@ -4921,19 +5596,47 @@
         <w:rPr>
           <w:lang w:val="en-CA"/>
         </w:rPr>
-        <w:t xml:space="preserve">your masternode </w:t>
-      </w:r>
+        <w:t xml:space="preserve">your </w:t>
+      </w:r>
+      <w:proofErr w:type="spellStart"/>
       <w:r>
         <w:rPr>
           <w:lang w:val="en-CA"/>
         </w:rPr>
-        <w:t>from Mogwaicoin Core</w:t>
+        <w:t>masternode</w:t>
+      </w:r>
+      <w:proofErr w:type="spellEnd"/>
+      <w:r>
+        <w:rPr>
+          <w:lang w:val="en-CA"/>
+        </w:rPr>
+        <w:t xml:space="preserve"> </w:t>
+      </w:r>
+      <w:r>
+        <w:rPr>
+          <w:lang w:val="en-CA"/>
+        </w:rPr>
+        <w:t xml:space="preserve">from </w:t>
+      </w:r>
+      <w:proofErr w:type="spellStart"/>
+      <w:r>
+        <w:rPr>
+          <w:lang w:val="en-CA"/>
+        </w:rPr>
+        <w:t>Mogwaicoin</w:t>
+      </w:r>
+      <w:proofErr w:type="spellEnd"/>
+      <w:r>
+        <w:rPr>
+          <w:lang w:val="en-CA"/>
+        </w:rPr>
+        <w:t xml:space="preserve"> Core</w:t>
       </w:r>
       <w:bookmarkEnd w:id="17"/>
     </w:p>
     <w:p>
       <w:pPr>
-        <w:pStyle w:val="Titre2"/>
+        <w:pStyle w:val="berschrift2"/>
         <w:ind w:left="720"/>
       </w:pPr>
       <w:bookmarkStart w:id="18" w:name="_Toc518047723"/>
@@ -4955,7 +5658,23 @@
         <w:ind w:left="720"/>
       </w:pPr>
       <w:r>
-        <w:t xml:space="preserve">If you used an address in Mogwaicoin Core wallet for your collateral transaction, you now need to find the txid of the transaction. </w:t>
+        <w:t xml:space="preserve">If you used an address in </w:t>
+      </w:r>
+      <w:proofErr w:type="spellStart"/>
+      <w:r>
+        <w:t>Mogwaicoin</w:t>
+      </w:r>
+      <w:proofErr w:type="spellEnd"/>
+      <w:r>
+        <w:t xml:space="preserve"> Core wallet for your collateral transaction, you now need to find the </w:t>
+      </w:r>
+      <w:proofErr w:type="spellStart"/>
+      <w:r>
+        <w:t>txid</w:t>
+      </w:r>
+      <w:proofErr w:type="spellEnd"/>
+      <w:r>
+        <w:t xml:space="preserve"> of the transaction. </w:t>
       </w:r>
       <w:r>
         <w:br/>
@@ -4978,8 +5697,13 @@
         <w:pStyle w:val="TerminalCode"/>
         <w:ind w:left="1429"/>
       </w:pPr>
-      <w:r>
-        <w:t>masternode outputs</w:t>
+      <w:proofErr w:type="spellStart"/>
+      <w:r>
+        <w:t>masternode</w:t>
+      </w:r>
+      <w:proofErr w:type="spellEnd"/>
+      <w:r>
+        <w:t xml:space="preserve"> outputs</w:t>
       </w:r>
     </w:p>
     <w:p>
@@ -5029,7 +5753,21 @@
         <w:rPr>
           <w:sz w:val="20"/>
         </w:rPr>
-        <w:t xml:space="preserve">"06e38868bb8f9958e34d5155437d009b72dff33fc28874c87fd42e51c0f74fdb" : "0", </w:t>
+        <w:t>"06e38868bb8f9958e34d5155437d009b72dff33fc28874c87fd42e51c0f74fdb</w:t>
+      </w:r>
+      <w:proofErr w:type="gramStart"/>
+      <w:r>
+        <w:rPr>
+          <w:sz w:val="20"/>
+        </w:rPr>
+        <w:t>" :</w:t>
+      </w:r>
+      <w:proofErr w:type="gramEnd"/>
+      <w:r>
+        <w:rPr>
+          <w:sz w:val="20"/>
+        </w:rPr>
+        <w:t xml:space="preserve"> "0", </w:t>
       </w:r>
     </w:p>
     <w:p>
@@ -5065,11 +5803,16 @@
     <w:p/>
     <w:p>
       <w:pPr>
-        <w:pStyle w:val="Titre2"/>
+        <w:pStyle w:val="berschrift2"/>
       </w:pPr>
       <w:bookmarkStart w:id="19" w:name="_Toc518047724"/>
-      <w:r>
-        <w:t>Masternode configuration file for Mogwai Coin core.</w:t>
+      <w:proofErr w:type="spellStart"/>
+      <w:r>
+        <w:t>Masternode</w:t>
+      </w:r>
+      <w:proofErr w:type="spellEnd"/>
+      <w:r>
+        <w:t xml:space="preserve"> configuration file for Mogwai Coin core.</w:t>
       </w:r>
       <w:bookmarkEnd w:id="19"/>
     </w:p>
@@ -5078,20 +5821,30 @@
       <w:r>
         <w:t xml:space="preserve">We now need to create a file called </w:t>
       </w:r>
+      <w:proofErr w:type="spellStart"/>
       <w:r>
         <w:rPr>
           <w:b/>
         </w:rPr>
         <w:t>masternode.conf</w:t>
       </w:r>
-      <w:r>
-        <w:t xml:space="preserve"> for this wallet in order to be able to use it to issue the command to start your masternode on the network. </w:t>
+      <w:proofErr w:type="spellEnd"/>
+      <w:r>
+        <w:t xml:space="preserve"> for this wallet in order to be able to use it to issue the command to start your </w:t>
+      </w:r>
+      <w:proofErr w:type="spellStart"/>
+      <w:r>
+        <w:t>masternode</w:t>
+      </w:r>
+      <w:proofErr w:type="spellEnd"/>
+      <w:r>
+        <w:t xml:space="preserve"> on the network. </w:t>
       </w:r>
     </w:p>
     <w:p/>
     <w:p>
       <w:pPr>
-        <w:pStyle w:val="Paragraphedeliste"/>
+        <w:pStyle w:val="Listenabsatz"/>
         <w:numPr>
           <w:ilvl w:val="0"/>
           <w:numId w:val="19"/>
@@ -5104,7 +5857,21 @@
         <w:rPr>
           <w:b/>
         </w:rPr>
-        <w:t>Tools &gt; Open Masternode configuration file</w:t>
+        <w:t xml:space="preserve">Tools &gt; Open </w:t>
+      </w:r>
+      <w:proofErr w:type="spellStart"/>
+      <w:r>
+        <w:rPr>
+          <w:b/>
+        </w:rPr>
+        <w:t>Masternode</w:t>
+      </w:r>
+      <w:proofErr w:type="spellEnd"/>
+      <w:r>
+        <w:rPr>
+          <w:b/>
+        </w:rPr>
+        <w:t xml:space="preserve"> configuration file</w:t>
       </w:r>
       <w:r>
         <w:t>.</w:t>
@@ -5113,7 +5880,7 @@
     <w:p/>
     <w:p>
       <w:pPr>
-        <w:pStyle w:val="Paragraphedeliste"/>
+        <w:pStyle w:val="Listenabsatz"/>
         <w:numPr>
           <w:ilvl w:val="0"/>
           <w:numId w:val="19"/>
@@ -5126,12 +5893,12 @@
     </w:p>
     <w:p>
       <w:pPr>
-        <w:pStyle w:val="Paragraphedeliste"/>
-      </w:pPr>
-    </w:p>
-    <w:p>
-      <w:pPr>
-        <w:pStyle w:val="Paragraphedeliste"/>
+        <w:pStyle w:val="Listenabsatz"/>
+      </w:pPr>
+    </w:p>
+    <w:p>
+      <w:pPr>
+        <w:pStyle w:val="Listenabsatz"/>
         <w:numPr>
           <w:ilvl w:val="1"/>
           <w:numId w:val="19"/>
@@ -5144,12 +5911,20 @@
         <w:t>Label</w:t>
       </w:r>
       <w:r>
-        <w:t xml:space="preserve"> (nickname for your masternode)</w:t>
-      </w:r>
-    </w:p>
-    <w:p>
-      <w:pPr>
-        <w:pStyle w:val="Paragraphedeliste"/>
+        <w:t xml:space="preserve"> (nickname for your </w:t>
+      </w:r>
+      <w:proofErr w:type="spellStart"/>
+      <w:r>
+        <w:t>masternode</w:t>
+      </w:r>
+      <w:proofErr w:type="spellEnd"/>
+      <w:r>
+        <w:t>)</w:t>
+      </w:r>
+    </w:p>
+    <w:p>
+      <w:pPr>
+        <w:pStyle w:val="Listenabsatz"/>
         <w:numPr>
           <w:ilvl w:val="1"/>
           <w:numId w:val="19"/>
@@ -5174,36 +5949,70 @@
         <w:t>17777</w:t>
       </w:r>
       <w:r>
-        <w:t>) configured in the mogwai.conf file, separated by a colon (:)</w:t>
-      </w:r>
-    </w:p>
-    <w:p>
-      <w:pPr>
-        <w:pStyle w:val="Paragraphedeliste"/>
+        <w:t xml:space="preserve">) configured in the </w:t>
+      </w:r>
+      <w:proofErr w:type="spellStart"/>
+      <w:r>
+        <w:t>mogwai.conf</w:t>
+      </w:r>
+      <w:proofErr w:type="spellEnd"/>
+      <w:r>
+        <w:t xml:space="preserve"> file, separated by a colon (:)</w:t>
+      </w:r>
+    </w:p>
+    <w:p>
+      <w:pPr>
+        <w:pStyle w:val="Listenabsatz"/>
         <w:numPr>
           <w:ilvl w:val="1"/>
           <w:numId w:val="19"/>
         </w:numPr>
       </w:pPr>
+      <w:proofErr w:type="spellStart"/>
       <w:r>
         <w:rPr>
           <w:b/>
         </w:rPr>
-        <w:t>Masternode private key</w:t>
-      </w:r>
-      <w:r>
-        <w:t xml:space="preserve">: This is the result of your masternode </w:t>
-      </w:r>
+        <w:t>Masternode</w:t>
+      </w:r>
+      <w:proofErr w:type="spellEnd"/>
+      <w:r>
+        <w:rPr>
+          <w:b/>
+        </w:rPr>
+        <w:t xml:space="preserve"> private key</w:t>
+      </w:r>
+      <w:r>
+        <w:t xml:space="preserve">: This is the result of your </w:t>
+      </w:r>
+      <w:proofErr w:type="spellStart"/>
+      <w:r>
+        <w:t>masternode</w:t>
+      </w:r>
+      <w:proofErr w:type="spellEnd"/>
+      <w:r>
+        <w:t xml:space="preserve"> </w:t>
+      </w:r>
+      <w:proofErr w:type="spellStart"/>
       <w:r>
         <w:t>genkey</w:t>
       </w:r>
-      <w:r>
-        <w:t xml:space="preserve"> command earlier, also the same as configured in the mogwai.conf file</w:t>
-      </w:r>
-    </w:p>
-    <w:p>
-      <w:pPr>
-        <w:pStyle w:val="Paragraphedeliste"/>
+      <w:proofErr w:type="spellEnd"/>
+      <w:r>
+        <w:t xml:space="preserve"> command earlier, also the same as configured in the </w:t>
+      </w:r>
+      <w:proofErr w:type="spellStart"/>
+      <w:r>
+        <w:t>mogwai.conf</w:t>
+      </w:r>
+      <w:proofErr w:type="spellEnd"/>
+      <w:r>
+        <w:t xml:space="preserve"> file</w:t>
+      </w:r>
+    </w:p>
+    <w:p>
+      <w:pPr>
+        <w:pStyle w:val="Listenabsatz"/>
         <w:numPr>
           <w:ilvl w:val="1"/>
           <w:numId w:val="19"/>
@@ -5225,7 +6034,23 @@
         <w:t>Index</w:t>
       </w:r>
       <w:r>
-        <w:t>: The txid we just identified using masternode outputs</w:t>
+        <w:t xml:space="preserve">: The </w:t>
+      </w:r>
+      <w:proofErr w:type="spellStart"/>
+      <w:r>
+        <w:t>txid</w:t>
+      </w:r>
+      <w:proofErr w:type="spellEnd"/>
+      <w:r>
+        <w:t xml:space="preserve"> we just identified using </w:t>
+      </w:r>
+      <w:proofErr w:type="spellStart"/>
+      <w:r>
+        <w:t>masternode</w:t>
+      </w:r>
+      <w:proofErr w:type="spellEnd"/>
+      <w:r>
+        <w:t xml:space="preserve"> outputs</w:t>
       </w:r>
       <w:r>
         <w:t>.</w:t>
@@ -5295,7 +6120,7 @@
     </w:p>
     <w:p>
       <w:pPr>
-        <w:pStyle w:val="Lgende"/>
+        <w:pStyle w:val="Beschriftung"/>
         <w:jc w:val="center"/>
       </w:pPr>
       <w:r>
@@ -5323,12 +6148,20 @@
         <w:t xml:space="preserve"> </w:t>
       </w:r>
       <w:r>
-        <w:t>local masternode.conf file</w:t>
-      </w:r>
-    </w:p>
-    <w:p>
-      <w:pPr>
-        <w:pStyle w:val="Paragraphedeliste"/>
+        <w:t xml:space="preserve">local </w:t>
+      </w:r>
+      <w:proofErr w:type="spellStart"/>
+      <w:r>
+        <w:t>masternode.conf</w:t>
+      </w:r>
+      <w:proofErr w:type="spellEnd"/>
+      <w:r>
+        <w:t xml:space="preserve"> file</w:t>
+      </w:r>
+    </w:p>
+    <w:p>
+      <w:pPr>
+        <w:pStyle w:val="Listenabsatz"/>
         <w:numPr>
           <w:ilvl w:val="0"/>
           <w:numId w:val="19"/>
@@ -5360,12 +6193,20 @@
     </w:p>
     <w:p>
       <w:pPr>
-        <w:pStyle w:val="Paragraphedeliste"/>
+        <w:pStyle w:val="Listenabsatz"/>
         <w:ind w:left="0"/>
       </w:pPr>
       <w:r>
         <w:lastRenderedPageBreak/>
-        <w:t>To be able to see the masternode tab in th</w:t>
+        <w:t xml:space="preserve">To be able to see the </w:t>
+      </w:r>
+      <w:proofErr w:type="spellStart"/>
+      <w:r>
+        <w:t>masternode</w:t>
+      </w:r>
+      <w:proofErr w:type="spellEnd"/>
+      <w:r>
+        <w:t xml:space="preserve"> tab in th</w:t>
       </w:r>
       <w:r>
         <w:t>e</w:t>
@@ -5376,13 +6217,13 @@
     </w:p>
     <w:p>
       <w:pPr>
-        <w:pStyle w:val="Paragraphedeliste"/>
+        <w:pStyle w:val="Listenabsatz"/>
         <w:ind w:left="0"/>
       </w:pPr>
     </w:p>
     <w:p>
       <w:pPr>
-        <w:pStyle w:val="Paragraphedeliste"/>
+        <w:pStyle w:val="Listenabsatz"/>
         <w:numPr>
           <w:ilvl w:val="0"/>
           <w:numId w:val="19"/>
@@ -5422,8 +6263,13 @@
         <w:br/>
       </w:r>
       <w:r>
-        <w:t>Check On</w:t>
-      </w:r>
+        <w:t xml:space="preserve">Check </w:t>
+      </w:r>
+      <w:proofErr w:type="gramStart"/>
+      <w:r>
+        <w:t>On</w:t>
+      </w:r>
+      <w:proofErr w:type="gramEnd"/>
       <w:r>
         <w:t xml:space="preserve"> </w:t>
       </w:r>
@@ -5431,7 +6277,21 @@
         <w:rPr>
           <w:b/>
         </w:rPr>
-        <w:t>Show Masternode Tab</w:t>
+        <w:t xml:space="preserve">Show </w:t>
+      </w:r>
+      <w:proofErr w:type="spellStart"/>
+      <w:r>
+        <w:rPr>
+          <w:b/>
+        </w:rPr>
+        <w:t>Masternode</w:t>
+      </w:r>
+      <w:proofErr w:type="spellEnd"/>
+      <w:r>
+        <w:rPr>
+          <w:b/>
+        </w:rPr>
+        <w:t xml:space="preserve"> Tab</w:t>
       </w:r>
       <w:r>
         <w:t xml:space="preserve"> </w:t>
@@ -5519,7 +6379,7 @@
     </w:p>
     <w:p>
       <w:pPr>
-        <w:pStyle w:val="Lgende"/>
+        <w:pStyle w:val="Beschriftung"/>
         <w:jc w:val="center"/>
       </w:pPr>
       <w:bookmarkStart w:id="20" w:name="_Hlk518038844"/>
@@ -5559,7 +6419,7 @@
     </w:p>
     <w:p>
       <w:pPr>
-        <w:pStyle w:val="Paragraphedeliste"/>
+        <w:pStyle w:val="Listenabsatz"/>
         <w:numPr>
           <w:ilvl w:val="0"/>
           <w:numId w:val="19"/>
@@ -5582,24 +6442,63 @@
     <w:p/>
     <w:p>
       <w:pPr>
-        <w:pStyle w:val="Titre2"/>
+        <w:pStyle w:val="berschrift2"/>
       </w:pPr>
       <w:bookmarkStart w:id="21" w:name="_Toc518047725"/>
       <w:r>
-        <w:t>Activate your masternode</w:t>
+        <w:t xml:space="preserve">Activate your </w:t>
+      </w:r>
+      <w:proofErr w:type="spellStart"/>
+      <w:r>
+        <w:t>masternode</w:t>
       </w:r>
       <w:bookmarkEnd w:id="21"/>
+      <w:proofErr w:type="spellEnd"/>
     </w:p>
     <w:p/>
     <w:p>
-      <w:r>
-        <w:t>Mogwaicoin Core will recognize masternode.conf during startup, and is now ready to activate your masternode.</w:t>
+      <w:proofErr w:type="spellStart"/>
+      <w:r>
+        <w:t>Mogwaicoin</w:t>
+      </w:r>
+      <w:proofErr w:type="spellEnd"/>
+      <w:r>
+        <w:t xml:space="preserve"> Core will recognize </w:t>
+      </w:r>
+      <w:proofErr w:type="spellStart"/>
+      <w:r>
+        <w:t>masternode.conf</w:t>
+      </w:r>
+      <w:proofErr w:type="spellEnd"/>
+      <w:r>
+        <w:t xml:space="preserve"> during </w:t>
+      </w:r>
+      <w:proofErr w:type="spellStart"/>
+      <w:proofErr w:type="gramStart"/>
+      <w:r>
+        <w:t>startup</w:t>
+      </w:r>
+      <w:proofErr w:type="spellEnd"/>
+      <w:r>
+        <w:t>, and</w:t>
+      </w:r>
+      <w:proofErr w:type="gramEnd"/>
+      <w:r>
+        <w:t xml:space="preserve"> is now ready to activate your </w:t>
+      </w:r>
+      <w:proofErr w:type="spellStart"/>
+      <w:r>
+        <w:t>masternode</w:t>
+      </w:r>
+      <w:proofErr w:type="spellEnd"/>
+      <w:r>
+        <w:t>.</w:t>
       </w:r>
     </w:p>
     <w:p/>
     <w:p>
       <w:pPr>
-        <w:pStyle w:val="Paragraphedeliste"/>
+        <w:pStyle w:val="Listenabsatz"/>
         <w:numPr>
           <w:ilvl w:val="0"/>
           <w:numId w:val="21"/>
@@ -5650,29 +6549,50 @@
     </w:p>
     <w:p>
       <w:pPr>
-        <w:pStyle w:val="Paragraphedeliste"/>
+        <w:pStyle w:val="Listenabsatz"/>
         <w:numPr>
           <w:ilvl w:val="0"/>
           <w:numId w:val="21"/>
         </w:numPr>
       </w:pPr>
       <w:r>
-        <w:t>Then click Tools &gt; Debug console again and enter the following command to start your masternode (replace MN1 with the label for your masternode):</w:t>
+        <w:t xml:space="preserve">Then click Tools &gt; Debug console again and enter the following command to start your </w:t>
+      </w:r>
+      <w:proofErr w:type="spellStart"/>
+      <w:r>
+        <w:t>masternode</w:t>
+      </w:r>
+      <w:proofErr w:type="spellEnd"/>
+      <w:r>
+        <w:t xml:space="preserve"> (replace MN1 with the label for your </w:t>
+      </w:r>
+      <w:proofErr w:type="spellStart"/>
+      <w:r>
+        <w:t>masternode</w:t>
+      </w:r>
+      <w:proofErr w:type="spellEnd"/>
+      <w:r>
+        <w:t>):</w:t>
       </w:r>
     </w:p>
     <w:p>
       <w:pPr>
         <w:pStyle w:val="TerminalCode"/>
       </w:pPr>
-      <w:r>
-        <w:t xml:space="preserve">masternode start-alias MN1 </w:t>
+      <w:proofErr w:type="spellStart"/>
+      <w:r>
+        <w:t>masternode</w:t>
+      </w:r>
+      <w:proofErr w:type="spellEnd"/>
+      <w:r>
+        <w:t xml:space="preserve"> start-alias MN1 </w:t>
       </w:r>
     </w:p>
     <w:p/>
     <w:p/>
     <w:p>
       <w:pPr>
-        <w:pStyle w:val="Titre2"/>
+        <w:pStyle w:val="berschrift2"/>
       </w:pPr>
       <w:bookmarkStart w:id="22" w:name="_Toc518047726"/>
       <w:r>
@@ -5683,7 +6603,15 @@
     <w:p/>
     <w:p>
       <w:r>
-        <w:t>At this point you can go back to your terminal window and monitor your masternode by entering</w:t>
+        <w:t xml:space="preserve">At this point you can go back to your terminal window and monitor your </w:t>
+      </w:r>
+      <w:proofErr w:type="spellStart"/>
+      <w:r>
+        <w:t>masternode</w:t>
+      </w:r>
+      <w:proofErr w:type="spellEnd"/>
+      <w:r>
+        <w:t xml:space="preserve"> by entering</w:t>
       </w:r>
       <w:r>
         <w:t>:</w:t>
@@ -5694,7 +6622,15 @@
         <w:pStyle w:val="TerminalCode"/>
       </w:pPr>
       <w:r>
-        <w:t>~/mogwai/mogwai-cli masternode status</w:t>
+        <w:t xml:space="preserve">~/mogwai/mogwai-cli </w:t>
+      </w:r>
+      <w:proofErr w:type="spellStart"/>
+      <w:r>
+        <w:t>masternode</w:t>
+      </w:r>
+      <w:proofErr w:type="spellEnd"/>
+      <w:r>
+        <w:t xml:space="preserve"> status</w:t>
       </w:r>
     </w:p>
     <w:p/>
@@ -5767,7 +6703,7 @@
     </w:p>
     <w:p>
       <w:pPr>
-        <w:pStyle w:val="Lgende"/>
+        <w:pStyle w:val="Beschriftung"/>
         <w:jc w:val="center"/>
       </w:pPr>
       <w:r>
@@ -5853,6 +6789,7 @@
           <w:sz w:val="36"/>
         </w:rPr>
       </w:pPr>
+      <w:proofErr w:type="spellStart"/>
       <w:r>
         <w:rPr>
           <w:b/>
@@ -5861,6 +6798,7 @@
         </w:rPr>
         <w:t>Mogwaicoin</w:t>
       </w:r>
+      <w:proofErr w:type="spellEnd"/>
       <w:r>
         <w:rPr>
           <w:b/>
@@ -5869,6 +6807,7 @@
         </w:rPr>
         <w:t xml:space="preserve"> </w:t>
       </w:r>
+      <w:proofErr w:type="spellStart"/>
       <w:r>
         <w:rPr>
           <w:b/>
@@ -5877,6 +6816,7 @@
         </w:rPr>
         <w:t>Masternode</w:t>
       </w:r>
+      <w:proofErr w:type="spellEnd"/>
     </w:p>
     <w:p>
       <w:pPr>
@@ -5899,7 +6839,23 @@
           <w:i/>
           <w:sz w:val="20"/>
         </w:rPr>
-        <w:t xml:space="preserve">For additional masternodes, just redo the steps detailed in this guide. </w:t>
+        <w:t xml:space="preserve">For additional </w:t>
+      </w:r>
+      <w:proofErr w:type="spellStart"/>
+      <w:r>
+        <w:rPr>
+          <w:i/>
+          <w:sz w:val="20"/>
+        </w:rPr>
+        <w:t>masternodes</w:t>
+      </w:r>
+      <w:proofErr w:type="spellEnd"/>
+      <w:r>
+        <w:rPr>
+          <w:i/>
+          <w:sz w:val="20"/>
+        </w:rPr>
+        <w:t xml:space="preserve">, just redo the steps detailed in this guide. </w:t>
       </w:r>
     </w:p>
     <w:p>
@@ -6590,7 +7546,7 @@
 <w:ftr xmlns:wpc="http://schemas.microsoft.com/office/word/2010/wordprocessingCanvas" xmlns:cx="http://schemas.microsoft.com/office/drawing/2014/chartex" xmlns:cx1="http://schemas.microsoft.com/office/drawing/2015/9/8/chartex" xmlns:cx2="http://schemas.microsoft.com/office/drawing/2015/10/21/chartex" xmlns:cx3="http://schemas.microsoft.com/office/drawing/2016/5/9/chartex" xmlns:cx4="http://schemas.microsoft.com/office/drawing/2016/5/10/chartex" xmlns:cx5="http://schemas.microsoft.com/office/drawing/2016/5/11/chartex" xmlns:cx6="http://schemas.microsoft.com/office/drawing/2016/5/12/chartex" xmlns:cx7="http://schemas.microsoft.com/office/drawing/2016/5/13/chartex" xmlns:cx8="http://schemas.microsoft.com/office/drawing/2016/5/14/chartex" xmlns:mc="http://schemas.openxmlformats.org/markup-compatibility/2006" xmlns:aink="http://schemas.microsoft.com/office/drawing/2016/ink" xmlns:am3d="http://schemas.microsoft.com/office/drawing/2017/model3d" xmlns:o="urn:schemas-microsoft-com:office:office" xmlns:r="http://schemas.openxmlformats.org/officeDocument/2006/relationships" xmlns:m="http://schemas.openxmlformats.org/officeDocument/2006/math" xmlns:v="urn:schemas-microsoft-com:vml" xmlns:wp14="http://schemas.microsoft.com/office/word/2010/wordprocessingDrawing" xmlns:wp="http://schemas.openxmlformats.org/drawingml/2006/wordprocessingDrawing" xmlns:w10="urn:schemas-microsoft-com:office:word" xmlns:w="http://schemas.openxmlformats.org/wordprocessingml/2006/main" xmlns:w14="http://schemas.microsoft.com/office/word/2010/wordml" xmlns:w15="http://schemas.microsoft.com/office/word/2012/wordml" xmlns:w16cid="http://schemas.microsoft.com/office/word/2016/wordml/cid" xmlns:w16se="http://schemas.microsoft.com/office/word/2015/wordml/symex" xmlns:wpg="http://schemas.microsoft.com/office/word/2010/wordprocessingGroup" xmlns:wpi="http://schemas.microsoft.com/office/word/2010/wordprocessingInk" xmlns:wne="http://schemas.microsoft.com/office/word/2006/wordml" xmlns:wps="http://schemas.microsoft.com/office/word/2010/wordprocessingShape" mc:Ignorable="w14 w15 w16se w16cid wp14">
   <w:p>
     <w:pPr>
-      <w:pStyle w:val="Pieddepage"/>
+      <w:pStyle w:val="Fuzeile"/>
     </w:pPr>
   </w:p>
 </w:ftr>
@@ -6610,7 +7566,7 @@
     <w:sdtContent>
       <w:p>
         <w:pPr>
-          <w:pStyle w:val="Pieddepage"/>
+          <w:pStyle w:val="Fuzeile"/>
         </w:pPr>
         <w:r>
           <w:rPr>
@@ -7031,7 +7987,7 @@
 <w:ftr xmlns:wpc="http://schemas.microsoft.com/office/word/2010/wordprocessingCanvas" xmlns:cx="http://schemas.microsoft.com/office/drawing/2014/chartex" xmlns:cx1="http://schemas.microsoft.com/office/drawing/2015/9/8/chartex" xmlns:cx2="http://schemas.microsoft.com/office/drawing/2015/10/21/chartex" xmlns:cx3="http://schemas.microsoft.com/office/drawing/2016/5/9/chartex" xmlns:cx4="http://schemas.microsoft.com/office/drawing/2016/5/10/chartex" xmlns:cx5="http://schemas.microsoft.com/office/drawing/2016/5/11/chartex" xmlns:cx6="http://schemas.microsoft.com/office/drawing/2016/5/12/chartex" xmlns:cx7="http://schemas.microsoft.com/office/drawing/2016/5/13/chartex" xmlns:cx8="http://schemas.microsoft.com/office/drawing/2016/5/14/chartex" xmlns:mc="http://schemas.openxmlformats.org/markup-compatibility/2006" xmlns:aink="http://schemas.microsoft.com/office/drawing/2016/ink" xmlns:am3d="http://schemas.microsoft.com/office/drawing/2017/model3d" xmlns:o="urn:schemas-microsoft-com:office:office" xmlns:r="http://schemas.openxmlformats.org/officeDocument/2006/relationships" xmlns:m="http://schemas.openxmlformats.org/officeDocument/2006/math" xmlns:v="urn:schemas-microsoft-com:vml" xmlns:wp14="http://schemas.microsoft.com/office/word/2010/wordprocessingDrawing" xmlns:wp="http://schemas.openxmlformats.org/drawingml/2006/wordprocessingDrawing" xmlns:w10="urn:schemas-microsoft-com:office:word" xmlns:w="http://schemas.openxmlformats.org/wordprocessingml/2006/main" xmlns:w14="http://schemas.microsoft.com/office/word/2010/wordml" xmlns:w15="http://schemas.microsoft.com/office/word/2012/wordml" xmlns:w16cid="http://schemas.microsoft.com/office/word/2016/wordml/cid" xmlns:w16se="http://schemas.microsoft.com/office/word/2015/wordml/symex" xmlns:wpg="http://schemas.microsoft.com/office/word/2010/wordprocessingGroup" xmlns:wpi="http://schemas.microsoft.com/office/word/2010/wordprocessingInk" xmlns:wne="http://schemas.microsoft.com/office/word/2006/wordml" xmlns:wps="http://schemas.microsoft.com/office/word/2010/wordprocessingShape" mc:Ignorable="w14 w15 w16se w16cid wp14">
   <w:p>
     <w:pPr>
-      <w:pStyle w:val="Pieddepage"/>
+      <w:pStyle w:val="Fuzeile"/>
     </w:pPr>
   </w:p>
 </w:ftr>
@@ -7062,7 +8018,7 @@
       </w:pPr>
       <w:r>
         <w:rPr>
-          <w:rStyle w:val="Appelnotedebasdep"/>
+          <w:rStyle w:val="Funotenzeichen"/>
         </w:rPr>
         <w:footnoteRef/>
       </w:r>
@@ -7087,7 +8043,7 @@
     </w:p>
     <w:p>
       <w:pPr>
-        <w:pStyle w:val="Notedebasdepage"/>
+        <w:pStyle w:val="Funotentext"/>
         <w:rPr>
           <w:lang w:val="fr-CA"/>
         </w:rPr>
@@ -7097,14 +8053,14 @@
   <w:footnote w:id="2">
     <w:p>
       <w:pPr>
-        <w:pStyle w:val="Notedebasdepage"/>
+        <w:pStyle w:val="Funotentext"/>
         <w:rPr>
           <w:lang w:val="fr-CA"/>
         </w:rPr>
       </w:pPr>
       <w:r>
         <w:rPr>
-          <w:rStyle w:val="Appelnotedebasdep"/>
+          <w:rStyle w:val="Funotenzeichen"/>
         </w:rPr>
         <w:footnoteRef/>
       </w:r>
@@ -7153,7 +8109,7 @@
 <w:hdr xmlns:wpc="http://schemas.microsoft.com/office/word/2010/wordprocessingCanvas" xmlns:cx="http://schemas.microsoft.com/office/drawing/2014/chartex" xmlns:cx1="http://schemas.microsoft.com/office/drawing/2015/9/8/chartex" xmlns:cx2="http://schemas.microsoft.com/office/drawing/2015/10/21/chartex" xmlns:cx3="http://schemas.microsoft.com/office/drawing/2016/5/9/chartex" xmlns:cx4="http://schemas.microsoft.com/office/drawing/2016/5/10/chartex" xmlns:cx5="http://schemas.microsoft.com/office/drawing/2016/5/11/chartex" xmlns:cx6="http://schemas.microsoft.com/office/drawing/2016/5/12/chartex" xmlns:cx7="http://schemas.microsoft.com/office/drawing/2016/5/13/chartex" xmlns:cx8="http://schemas.microsoft.com/office/drawing/2016/5/14/chartex" xmlns:mc="http://schemas.openxmlformats.org/markup-compatibility/2006" xmlns:aink="http://schemas.microsoft.com/office/drawing/2016/ink" xmlns:am3d="http://schemas.microsoft.com/office/drawing/2017/model3d" xmlns:o="urn:schemas-microsoft-com:office:office" xmlns:r="http://schemas.openxmlformats.org/officeDocument/2006/relationships" xmlns:m="http://schemas.openxmlformats.org/officeDocument/2006/math" xmlns:v="urn:schemas-microsoft-com:vml" xmlns:wp14="http://schemas.microsoft.com/office/word/2010/wordprocessingDrawing" xmlns:wp="http://schemas.openxmlformats.org/drawingml/2006/wordprocessingDrawing" xmlns:w10="urn:schemas-microsoft-com:office:word" xmlns:w="http://schemas.openxmlformats.org/wordprocessingml/2006/main" xmlns:w14="http://schemas.microsoft.com/office/word/2010/wordml" xmlns:w15="http://schemas.microsoft.com/office/word/2012/wordml" xmlns:w16cid="http://schemas.microsoft.com/office/word/2016/wordml/cid" xmlns:w16se="http://schemas.microsoft.com/office/word/2015/wordml/symex" xmlns:wpg="http://schemas.microsoft.com/office/word/2010/wordprocessingGroup" xmlns:wpi="http://schemas.microsoft.com/office/word/2010/wordprocessingInk" xmlns:wne="http://schemas.microsoft.com/office/word/2006/wordml" xmlns:wps="http://schemas.microsoft.com/office/word/2010/wordprocessingShape" mc:Ignorable="w14 w15 w16se w16cid wp14">
   <w:p>
     <w:pPr>
-      <w:pStyle w:val="En-tte"/>
+      <w:pStyle w:val="Kopfzeile"/>
     </w:pPr>
   </w:p>
 </w:hdr>
@@ -7163,7 +8119,7 @@
 <w:hdr xmlns:wpc="http://schemas.microsoft.com/office/word/2010/wordprocessingCanvas" xmlns:cx="http://schemas.microsoft.com/office/drawing/2014/chartex" xmlns:cx1="http://schemas.microsoft.com/office/drawing/2015/9/8/chartex" xmlns:cx2="http://schemas.microsoft.com/office/drawing/2015/10/21/chartex" xmlns:cx3="http://schemas.microsoft.com/office/drawing/2016/5/9/chartex" xmlns:cx4="http://schemas.microsoft.com/office/drawing/2016/5/10/chartex" xmlns:cx5="http://schemas.microsoft.com/office/drawing/2016/5/11/chartex" xmlns:cx6="http://schemas.microsoft.com/office/drawing/2016/5/12/chartex" xmlns:cx7="http://schemas.microsoft.com/office/drawing/2016/5/13/chartex" xmlns:cx8="http://schemas.microsoft.com/office/drawing/2016/5/14/chartex" xmlns:mc="http://schemas.openxmlformats.org/markup-compatibility/2006" xmlns:aink="http://schemas.microsoft.com/office/drawing/2016/ink" xmlns:am3d="http://schemas.microsoft.com/office/drawing/2017/model3d" xmlns:o="urn:schemas-microsoft-com:office:office" xmlns:r="http://schemas.openxmlformats.org/officeDocument/2006/relationships" xmlns:m="http://schemas.openxmlformats.org/officeDocument/2006/math" xmlns:v="urn:schemas-microsoft-com:vml" xmlns:wp14="http://schemas.microsoft.com/office/word/2010/wordprocessingDrawing" xmlns:wp="http://schemas.openxmlformats.org/drawingml/2006/wordprocessingDrawing" xmlns:w10="urn:schemas-microsoft-com:office:word" xmlns:w="http://schemas.openxmlformats.org/wordprocessingml/2006/main" xmlns:w14="http://schemas.microsoft.com/office/word/2010/wordml" xmlns:w15="http://schemas.microsoft.com/office/word/2012/wordml" xmlns:w16cid="http://schemas.microsoft.com/office/word/2016/wordml/cid" xmlns:w16se="http://schemas.microsoft.com/office/word/2015/wordml/symex" xmlns:wpg="http://schemas.microsoft.com/office/word/2010/wordprocessingGroup" xmlns:wpi="http://schemas.microsoft.com/office/word/2010/wordprocessingInk" xmlns:wne="http://schemas.microsoft.com/office/word/2006/wordml" xmlns:wps="http://schemas.microsoft.com/office/word/2010/wordprocessingShape" mc:Ignorable="w14 w15 w16se w16cid wp14">
   <w:p>
     <w:pPr>
-      <w:pStyle w:val="En-tte"/>
+      <w:pStyle w:val="Kopfzeile"/>
     </w:pPr>
   </w:p>
 </w:hdr>
@@ -7173,7 +8129,7 @@
 <w:hdr xmlns:wpc="http://schemas.microsoft.com/office/word/2010/wordprocessingCanvas" xmlns:cx="http://schemas.microsoft.com/office/drawing/2014/chartex" xmlns:cx1="http://schemas.microsoft.com/office/drawing/2015/9/8/chartex" xmlns:cx2="http://schemas.microsoft.com/office/drawing/2015/10/21/chartex" xmlns:cx3="http://schemas.microsoft.com/office/drawing/2016/5/9/chartex" xmlns:cx4="http://schemas.microsoft.com/office/drawing/2016/5/10/chartex" xmlns:cx5="http://schemas.microsoft.com/office/drawing/2016/5/11/chartex" xmlns:cx6="http://schemas.microsoft.com/office/drawing/2016/5/12/chartex" xmlns:cx7="http://schemas.microsoft.com/office/drawing/2016/5/13/chartex" xmlns:cx8="http://schemas.microsoft.com/office/drawing/2016/5/14/chartex" xmlns:mc="http://schemas.openxmlformats.org/markup-compatibility/2006" xmlns:aink="http://schemas.microsoft.com/office/drawing/2016/ink" xmlns:am3d="http://schemas.microsoft.com/office/drawing/2017/model3d" xmlns:o="urn:schemas-microsoft-com:office:office" xmlns:r="http://schemas.openxmlformats.org/officeDocument/2006/relationships" xmlns:m="http://schemas.openxmlformats.org/officeDocument/2006/math" xmlns:v="urn:schemas-microsoft-com:vml" xmlns:wp14="http://schemas.microsoft.com/office/word/2010/wordprocessingDrawing" xmlns:wp="http://schemas.openxmlformats.org/drawingml/2006/wordprocessingDrawing" xmlns:w10="urn:schemas-microsoft-com:office:word" xmlns:w="http://schemas.openxmlformats.org/wordprocessingml/2006/main" xmlns:w14="http://schemas.microsoft.com/office/word/2010/wordml" xmlns:w15="http://schemas.microsoft.com/office/word/2012/wordml" xmlns:w16cid="http://schemas.microsoft.com/office/word/2016/wordml/cid" xmlns:w16se="http://schemas.microsoft.com/office/word/2015/wordml/symex" xmlns:wpg="http://schemas.microsoft.com/office/word/2010/wordprocessingGroup" xmlns:wpi="http://schemas.microsoft.com/office/word/2010/wordprocessingInk" xmlns:wne="http://schemas.microsoft.com/office/word/2006/wordml" xmlns:wps="http://schemas.microsoft.com/office/word/2010/wordprocessingShape" mc:Ignorable="w14 w15 w16se w16cid wp14">
   <w:p>
     <w:pPr>
-      <w:pStyle w:val="En-tte"/>
+      <w:pStyle w:val="Kopfzeile"/>
     </w:pPr>
   </w:p>
 </w:hdr>
@@ -7183,7 +8139,7 @@
 <w:numbering xmlns:wpc="http://schemas.microsoft.com/office/word/2010/wordprocessingCanvas" xmlns:cx="http://schemas.microsoft.com/office/drawing/2014/chartex" xmlns:cx1="http://schemas.microsoft.com/office/drawing/2015/9/8/chartex" xmlns:cx2="http://schemas.microsoft.com/office/drawing/2015/10/21/chartex" xmlns:cx3="http://schemas.microsoft.com/office/drawing/2016/5/9/chartex" xmlns:cx4="http://schemas.microsoft.com/office/drawing/2016/5/10/chartex" xmlns:cx5="http://schemas.microsoft.com/office/drawing/2016/5/11/chartex" xmlns:cx6="http://schemas.microsoft.com/office/drawing/2016/5/12/chartex" xmlns:cx7="http://schemas.microsoft.com/office/drawing/2016/5/13/chartex" xmlns:cx8="http://schemas.microsoft.com/office/drawing/2016/5/14/chartex" xmlns:mc="http://schemas.openxmlformats.org/markup-compatibility/2006" xmlns:aink="http://schemas.microsoft.com/office/drawing/2016/ink" xmlns:am3d="http://schemas.microsoft.com/office/drawing/2017/model3d" xmlns:o="urn:schemas-microsoft-com:office:office" xmlns:r="http://schemas.openxmlformats.org/officeDocument/2006/relationships" xmlns:m="http://schemas.openxmlformats.org/officeDocument/2006/math" xmlns:v="urn:schemas-microsoft-com:vml" xmlns:wp14="http://schemas.microsoft.com/office/word/2010/wordprocessingDrawing" xmlns:wp="http://schemas.openxmlformats.org/drawingml/2006/wordprocessingDrawing" xmlns:w10="urn:schemas-microsoft-com:office:word" xmlns:w="http://schemas.openxmlformats.org/wordprocessingml/2006/main" xmlns:w14="http://schemas.microsoft.com/office/word/2010/wordml" xmlns:w15="http://schemas.microsoft.com/office/word/2012/wordml" xmlns:w16cid="http://schemas.microsoft.com/office/word/2016/wordml/cid" xmlns:w16se="http://schemas.microsoft.com/office/word/2015/wordml/symex" xmlns:wpg="http://schemas.microsoft.com/office/word/2010/wordprocessingGroup" xmlns:wpi="http://schemas.microsoft.com/office/word/2010/wordprocessingInk" xmlns:wne="http://schemas.microsoft.com/office/word/2006/wordml" xmlns:wps="http://schemas.microsoft.com/office/word/2010/wordprocessingShape" mc:Ignorable="w14 w15 w16se w16cid wp14">
   <w:numPicBullet w:numPicBulletId="0">
     <w:pict>
-      <v:shapetype w14:anchorId="656A6203" id="_x0000_t75" coordsize="21600,21600" o:spt="75" o:preferrelative="t" path="m@4@5l@4@11@9@11@9@5xe" filled="f" stroked="f">
+      <v:shapetype id="_x0000_t75" coordsize="21600,21600" o:spt="75" o:preferrelative="t" path="m@4@5l@4@11@9@11@9@5xe" filled="f" stroked="f">
         <v:stroke joinstyle="miter"/>
         <v:formulas>
           <v:f eqn="if lineDrawn pixelLineWidth 0"/>
@@ -7202,7 +8158,7 @@
         <v:path o:extrusionok="f" gradientshapeok="t" o:connecttype="rect"/>
         <o:lock v:ext="edit" aspectratio="t"/>
       </v:shapetype>
-      <v:shape id="_x0000_i1026" type="#_x0000_t75" style="width:900pt;height:636pt" o:bullet="t">
+      <v:shape id="_x0000_i1027" type="#_x0000_t75" style="width:900pt;height:636pt" o:bullet="t">
         <v:imagedata r:id="rId1" o:title="Gizmo-Sit"/>
       </v:shape>
     </w:pict>
@@ -9729,7 +10685,7 @@
     <w:lsdException w:name="Hashtag" w:semiHidden="1" w:unhideWhenUsed="1"/>
     <w:lsdException w:name="Unresolved Mention" w:semiHidden="1" w:unhideWhenUsed="1"/>
   </w:latentStyles>
-  <w:style w:type="paragraph" w:default="1" w:styleId="Normal">
+  <w:style w:type="paragraph" w:default="1" w:styleId="Standard">
     <w:name w:val="Normal"/>
     <w:qFormat/>
     <w:rsid w:val="00877014"/>
@@ -9738,11 +10694,11 @@
       <w:lang w:val="en-CA"/>
     </w:rPr>
   </w:style>
-  <w:style w:type="paragraph" w:styleId="Titre1">
+  <w:style w:type="paragraph" w:styleId="berschrift1">
     <w:name w:val="heading 1"/>
-    <w:basedOn w:val="Normal"/>
-    <w:next w:val="Normal"/>
-    <w:link w:val="Titre1Car"/>
+    <w:basedOn w:val="Standard"/>
+    <w:next w:val="Standard"/>
+    <w:link w:val="berschrift1Zchn"/>
     <w:uiPriority w:val="9"/>
     <w:qFormat/>
     <w:rsid w:val="00FB5144"/>
@@ -9760,11 +10716,11 @@
       <w:lang w:val="fr-CA"/>
     </w:rPr>
   </w:style>
-  <w:style w:type="paragraph" w:styleId="Titre2">
+  <w:style w:type="paragraph" w:styleId="berschrift2">
     <w:name w:val="heading 2"/>
-    <w:basedOn w:val="Normal"/>
-    <w:next w:val="Normal"/>
-    <w:link w:val="Titre2Car"/>
+    <w:basedOn w:val="Standard"/>
+    <w:next w:val="Standard"/>
+    <w:link w:val="berschrift2Zchn"/>
     <w:uiPriority w:val="9"/>
     <w:unhideWhenUsed/>
     <w:qFormat/>
@@ -9782,11 +10738,11 @@
       <w:szCs w:val="26"/>
     </w:rPr>
   </w:style>
-  <w:style w:type="paragraph" w:styleId="Titre3">
+  <w:style w:type="paragraph" w:styleId="berschrift3">
     <w:name w:val="heading 3"/>
-    <w:basedOn w:val="Normal"/>
-    <w:next w:val="Normal"/>
-    <w:link w:val="Titre3Car"/>
+    <w:basedOn w:val="Standard"/>
+    <w:next w:val="Standard"/>
+    <w:link w:val="berschrift3Zchn"/>
     <w:uiPriority w:val="9"/>
     <w:unhideWhenUsed/>
     <w:qFormat/>
@@ -9806,11 +10762,11 @@
       <w:lang w:val="fr-CA"/>
     </w:rPr>
   </w:style>
-  <w:style w:type="paragraph" w:styleId="Titre4">
+  <w:style w:type="paragraph" w:styleId="berschrift4">
     <w:name w:val="heading 4"/>
-    <w:basedOn w:val="Normal"/>
-    <w:next w:val="Normal"/>
-    <w:link w:val="Titre4Car"/>
+    <w:basedOn w:val="Standard"/>
+    <w:next w:val="Standard"/>
+    <w:link w:val="berschrift4Zchn"/>
     <w:uiPriority w:val="9"/>
     <w:unhideWhenUsed/>
     <w:qFormat/>
@@ -9830,13 +10786,13 @@
       <w:color w:val="4472C4" w:themeColor="accent1"/>
     </w:rPr>
   </w:style>
-  <w:style w:type="character" w:default="1" w:styleId="Policepardfaut">
+  <w:style w:type="character" w:default="1" w:styleId="Absatz-Standardschriftart">
     <w:name w:val="Default Paragraph Font"/>
     <w:uiPriority w:val="1"/>
     <w:semiHidden/>
     <w:unhideWhenUsed/>
   </w:style>
-  <w:style w:type="table" w:default="1" w:styleId="TableauNormal">
+  <w:style w:type="table" w:default="1" w:styleId="NormaleTabelle">
     <w:name w:val="Normal Table"/>
     <w:uiPriority w:val="99"/>
     <w:semiHidden/>
@@ -9851,16 +10807,16 @@
       </w:tblCellMar>
     </w:tblPr>
   </w:style>
-  <w:style w:type="numbering" w:default="1" w:styleId="Aucuneliste">
+  <w:style w:type="numbering" w:default="1" w:styleId="KeineListe">
     <w:name w:val="No List"/>
     <w:uiPriority w:val="99"/>
     <w:semiHidden/>
     <w:unhideWhenUsed/>
   </w:style>
-  <w:style w:type="character" w:customStyle="1" w:styleId="Titre1Car">
-    <w:name w:val="Titre 1 Car"/>
-    <w:basedOn w:val="Policepardfaut"/>
-    <w:link w:val="Titre1"/>
+  <w:style w:type="character" w:customStyle="1" w:styleId="berschrift1Zchn">
+    <w:name w:val="Überschrift 1 Zchn"/>
+    <w:basedOn w:val="Absatz-Standardschriftart"/>
+    <w:link w:val="berschrift1"/>
     <w:uiPriority w:val="9"/>
     <w:rsid w:val="00FB5144"/>
     <w:rPr>
@@ -9870,10 +10826,10 @@
       <w:szCs w:val="32"/>
     </w:rPr>
   </w:style>
-  <w:style w:type="character" w:customStyle="1" w:styleId="Titre2Car">
-    <w:name w:val="Titre 2 Car"/>
-    <w:basedOn w:val="Policepardfaut"/>
-    <w:link w:val="Titre2"/>
+  <w:style w:type="character" w:customStyle="1" w:styleId="berschrift2Zchn">
+    <w:name w:val="Überschrift 2 Zchn"/>
+    <w:basedOn w:val="Absatz-Standardschriftart"/>
+    <w:link w:val="berschrift2"/>
     <w:uiPriority w:val="9"/>
     <w:rsid w:val="004649FE"/>
     <w:rPr>
@@ -9883,10 +10839,10 @@
       <w:szCs w:val="26"/>
     </w:rPr>
   </w:style>
-  <w:style w:type="character" w:customStyle="1" w:styleId="Titre3Car">
-    <w:name w:val="Titre 3 Car"/>
-    <w:basedOn w:val="Policepardfaut"/>
-    <w:link w:val="Titre3"/>
+  <w:style w:type="character" w:customStyle="1" w:styleId="berschrift3Zchn">
+    <w:name w:val="Überschrift 3 Zchn"/>
+    <w:basedOn w:val="Absatz-Standardschriftart"/>
+    <w:link w:val="berschrift3"/>
     <w:uiPriority w:val="9"/>
     <w:rsid w:val="00FB5144"/>
     <w:rPr>
@@ -9896,9 +10852,9 @@
       <w:szCs w:val="24"/>
     </w:rPr>
   </w:style>
-  <w:style w:type="paragraph" w:styleId="Paragraphedeliste">
+  <w:style w:type="paragraph" w:styleId="Listenabsatz">
     <w:name w:val="List Paragraph"/>
-    <w:basedOn w:val="Normal"/>
+    <w:basedOn w:val="Standard"/>
     <w:uiPriority w:val="34"/>
     <w:qFormat/>
     <w:rsid w:val="004B4F65"/>
@@ -9907,10 +10863,10 @@
       <w:contextualSpacing/>
     </w:pPr>
   </w:style>
-  <w:style w:type="paragraph" w:styleId="Lgende">
+  <w:style w:type="paragraph" w:styleId="Beschriftung">
     <w:name w:val="caption"/>
-    <w:basedOn w:val="Normal"/>
-    <w:next w:val="Normal"/>
+    <w:basedOn w:val="Standard"/>
+    <w:next w:val="Standard"/>
     <w:uiPriority w:val="35"/>
     <w:unhideWhenUsed/>
     <w:qFormat/>
@@ -9926,10 +10882,10 @@
       <w:szCs w:val="18"/>
     </w:rPr>
   </w:style>
-  <w:style w:type="paragraph" w:styleId="Notedebasdepage">
+  <w:style w:type="paragraph" w:styleId="Funotentext">
     <w:name w:val="footnote text"/>
-    <w:basedOn w:val="Normal"/>
-    <w:link w:val="NotedebasdepageCar"/>
+    <w:basedOn w:val="Standard"/>
+    <w:link w:val="FunotentextZchn"/>
     <w:uiPriority w:val="99"/>
     <w:unhideWhenUsed/>
     <w:rsid w:val="0071775F"/>
@@ -9938,10 +10894,10 @@
       <w:szCs w:val="20"/>
     </w:rPr>
   </w:style>
-  <w:style w:type="character" w:customStyle="1" w:styleId="NotedebasdepageCar">
-    <w:name w:val="Note de bas de page Car"/>
-    <w:basedOn w:val="Policepardfaut"/>
-    <w:link w:val="Notedebasdepage"/>
+  <w:style w:type="character" w:customStyle="1" w:styleId="FunotentextZchn">
+    <w:name w:val="Fußnotentext Zchn"/>
+    <w:basedOn w:val="Absatz-Standardschriftart"/>
+    <w:link w:val="Funotentext"/>
     <w:uiPriority w:val="99"/>
     <w:rsid w:val="0071775F"/>
     <w:rPr>
@@ -9949,9 +10905,9 @@
       <w:szCs w:val="20"/>
     </w:rPr>
   </w:style>
-  <w:style w:type="character" w:styleId="Appelnotedebasdep">
+  <w:style w:type="character" w:styleId="Funotenzeichen">
     <w:name w:val="footnote reference"/>
-    <w:basedOn w:val="Policepardfaut"/>
+    <w:basedOn w:val="Absatz-Standardschriftart"/>
     <w:uiPriority w:val="99"/>
     <w:semiHidden/>
     <w:unhideWhenUsed/>
@@ -9960,10 +10916,10 @@
       <w:vertAlign w:val="superscript"/>
     </w:rPr>
   </w:style>
-  <w:style w:type="paragraph" w:styleId="Textedebulles">
+  <w:style w:type="paragraph" w:styleId="Sprechblasentext">
     <w:name w:val="Balloon Text"/>
-    <w:basedOn w:val="Normal"/>
-    <w:link w:val="TextedebullesCar"/>
+    <w:basedOn w:val="Standard"/>
+    <w:link w:val="SprechblasentextZchn"/>
     <w:uiPriority w:val="99"/>
     <w:semiHidden/>
     <w:unhideWhenUsed/>
@@ -9974,10 +10930,10 @@
       <w:szCs w:val="16"/>
     </w:rPr>
   </w:style>
-  <w:style w:type="character" w:customStyle="1" w:styleId="TextedebullesCar">
-    <w:name w:val="Texte de bulles Car"/>
-    <w:basedOn w:val="Policepardfaut"/>
-    <w:link w:val="Textedebulles"/>
+  <w:style w:type="character" w:customStyle="1" w:styleId="SprechblasentextZchn">
+    <w:name w:val="Sprechblasentext Zchn"/>
+    <w:basedOn w:val="Absatz-Standardschriftart"/>
+    <w:link w:val="Sprechblasentext"/>
     <w:uiPriority w:val="99"/>
     <w:semiHidden/>
     <w:rsid w:val="00E42717"/>
@@ -9989,7 +10945,7 @@
   </w:style>
   <w:style w:type="paragraph" w:customStyle="1" w:styleId="TerminalCode">
     <w:name w:val="Terminal_Code"/>
-    <w:basedOn w:val="Normal"/>
+    <w:basedOn w:val="Standard"/>
     <w:qFormat/>
     <w:rsid w:val="00AC7D90"/>
     <w:pPr>
@@ -10017,9 +10973,9 @@
       <w:szCs w:val="24"/>
     </w:rPr>
   </w:style>
-  <w:style w:type="character" w:styleId="Lienhypertexte">
+  <w:style w:type="character" w:styleId="Hyperlink">
     <w:name w:val="Hyperlink"/>
-    <w:basedOn w:val="Policepardfaut"/>
+    <w:basedOn w:val="Absatz-Standardschriftart"/>
     <w:uiPriority w:val="99"/>
     <w:unhideWhenUsed/>
     <w:rsid w:val="004915D0"/>
@@ -10028,10 +10984,10 @@
       <w:u w:val="single"/>
     </w:rPr>
   </w:style>
-  <w:style w:type="paragraph" w:styleId="En-tte">
+  <w:style w:type="paragraph" w:styleId="Kopfzeile">
     <w:name w:val="header"/>
-    <w:basedOn w:val="Normal"/>
-    <w:link w:val="En-tteCar"/>
+    <w:basedOn w:val="Standard"/>
+    <w:link w:val="KopfzeileZchn"/>
     <w:uiPriority w:val="99"/>
     <w:unhideWhenUsed/>
     <w:rsid w:val="0096605B"/>
@@ -10042,17 +10998,17 @@
       </w:tabs>
     </w:pPr>
   </w:style>
-  <w:style w:type="character" w:customStyle="1" w:styleId="En-tteCar">
-    <w:name w:val="En-tête Car"/>
-    <w:basedOn w:val="Policepardfaut"/>
-    <w:link w:val="En-tte"/>
+  <w:style w:type="character" w:customStyle="1" w:styleId="KopfzeileZchn">
+    <w:name w:val="Kopfzeile Zchn"/>
+    <w:basedOn w:val="Absatz-Standardschriftart"/>
+    <w:link w:val="Kopfzeile"/>
     <w:uiPriority w:val="99"/>
     <w:rsid w:val="0096605B"/>
   </w:style>
-  <w:style w:type="paragraph" w:styleId="Pieddepage">
+  <w:style w:type="paragraph" w:styleId="Fuzeile">
     <w:name w:val="footer"/>
-    <w:basedOn w:val="Normal"/>
-    <w:link w:val="PieddepageCar"/>
+    <w:basedOn w:val="Standard"/>
+    <w:link w:val="FuzeileZchn"/>
     <w:uiPriority w:val="99"/>
     <w:unhideWhenUsed/>
     <w:rsid w:val="0096605B"/>
@@ -10063,17 +11019,17 @@
       </w:tabs>
     </w:pPr>
   </w:style>
-  <w:style w:type="character" w:customStyle="1" w:styleId="PieddepageCar">
-    <w:name w:val="Pied de page Car"/>
-    <w:basedOn w:val="Policepardfaut"/>
-    <w:link w:val="Pieddepage"/>
+  <w:style w:type="character" w:customStyle="1" w:styleId="FuzeileZchn">
+    <w:name w:val="Fußzeile Zchn"/>
+    <w:basedOn w:val="Absatz-Standardschriftart"/>
+    <w:link w:val="Fuzeile"/>
     <w:uiPriority w:val="99"/>
     <w:rsid w:val="0096605B"/>
   </w:style>
-  <w:style w:type="character" w:customStyle="1" w:styleId="Titre4Car">
-    <w:name w:val="Titre 4 Car"/>
-    <w:basedOn w:val="Policepardfaut"/>
-    <w:link w:val="Titre4"/>
+  <w:style w:type="character" w:customStyle="1" w:styleId="berschrift4Zchn">
+    <w:name w:val="Überschrift 4 Zchn"/>
+    <w:basedOn w:val="Absatz-Standardschriftart"/>
+    <w:link w:val="berschrift4"/>
     <w:uiPriority w:val="9"/>
     <w:rsid w:val="00877014"/>
     <w:rPr>
@@ -10086,10 +11042,10 @@
       <w:lang w:val="en-CA"/>
     </w:rPr>
   </w:style>
-  <w:style w:type="paragraph" w:styleId="PrformatHTML">
+  <w:style w:type="paragraph" w:styleId="HTMLVorformatiert">
     <w:name w:val="HTML Preformatted"/>
-    <w:basedOn w:val="Normal"/>
-    <w:link w:val="PrformatHTMLCar"/>
+    <w:basedOn w:val="Standard"/>
+    <w:link w:val="HTMLVorformatiertZchn"/>
     <w:uiPriority w:val="99"/>
     <w:semiHidden/>
     <w:unhideWhenUsed/>
@@ -10121,10 +11077,10 @@
       <w:lang w:val="fr-CA"/>
     </w:rPr>
   </w:style>
-  <w:style w:type="character" w:customStyle="1" w:styleId="PrformatHTMLCar">
-    <w:name w:val="Préformaté HTML Car"/>
-    <w:basedOn w:val="Policepardfaut"/>
-    <w:link w:val="PrformatHTML"/>
+  <w:style w:type="character" w:customStyle="1" w:styleId="HTMLVorformatiertZchn">
+    <w:name w:val="HTML Vorformatiert Zchn"/>
+    <w:basedOn w:val="Absatz-Standardschriftart"/>
+    <w:link w:val="HTMLVorformatiert"/>
     <w:uiPriority w:val="99"/>
     <w:semiHidden/>
     <w:rsid w:val="00862922"/>
@@ -10134,10 +11090,10 @@
       <w:szCs w:val="20"/>
     </w:rPr>
   </w:style>
-  <w:style w:type="paragraph" w:styleId="En-ttedetabledesmatires">
+  <w:style w:type="paragraph" w:styleId="Inhaltsverzeichnisberschrift">
     <w:name w:val="TOC Heading"/>
-    <w:basedOn w:val="Titre1"/>
-    <w:next w:val="Normal"/>
+    <w:basedOn w:val="berschrift1"/>
+    <w:next w:val="Standard"/>
     <w:uiPriority w:val="39"/>
     <w:unhideWhenUsed/>
     <w:qFormat/>
@@ -10150,10 +11106,10 @@
       <w:rFonts w:eastAsiaTheme="majorEastAsia"/>
     </w:rPr>
   </w:style>
-  <w:style w:type="paragraph" w:styleId="TM2">
+  <w:style w:type="paragraph" w:styleId="Verzeichnis2">
     <w:name w:val="toc 2"/>
-    <w:basedOn w:val="Normal"/>
-    <w:next w:val="Normal"/>
+    <w:basedOn w:val="Standard"/>
+    <w:next w:val="Standard"/>
     <w:autoRedefine/>
     <w:uiPriority w:val="39"/>
     <w:unhideWhenUsed/>
@@ -10172,10 +11128,10 @@
       <w:szCs w:val="20"/>
     </w:rPr>
   </w:style>
-  <w:style w:type="paragraph" w:styleId="TM1">
+  <w:style w:type="paragraph" w:styleId="Verzeichnis1">
     <w:name w:val="toc 1"/>
-    <w:basedOn w:val="Normal"/>
-    <w:next w:val="Normal"/>
+    <w:basedOn w:val="Standard"/>
+    <w:next w:val="Standard"/>
     <w:autoRedefine/>
     <w:uiPriority w:val="39"/>
     <w:unhideWhenUsed/>
@@ -10198,10 +11154,10 @@
       <w:lang w:val="fr-CA"/>
     </w:rPr>
   </w:style>
-  <w:style w:type="paragraph" w:styleId="TM3">
+  <w:style w:type="paragraph" w:styleId="Verzeichnis3">
     <w:name w:val="toc 3"/>
-    <w:basedOn w:val="Normal"/>
-    <w:next w:val="Normal"/>
+    <w:basedOn w:val="Standard"/>
+    <w:next w:val="Standard"/>
     <w:autoRedefine/>
     <w:uiPriority w:val="39"/>
     <w:unhideWhenUsed/>
@@ -10215,10 +11171,10 @@
       <w:szCs w:val="20"/>
     </w:rPr>
   </w:style>
-  <w:style w:type="paragraph" w:styleId="TM4">
+  <w:style w:type="paragraph" w:styleId="Verzeichnis4">
     <w:name w:val="toc 4"/>
-    <w:basedOn w:val="Normal"/>
-    <w:next w:val="Normal"/>
+    <w:basedOn w:val="Standard"/>
+    <w:next w:val="Standard"/>
     <w:autoRedefine/>
     <w:uiPriority w:val="39"/>
     <w:unhideWhenUsed/>
@@ -10232,10 +11188,10 @@
       <w:szCs w:val="20"/>
     </w:rPr>
   </w:style>
-  <w:style w:type="paragraph" w:styleId="TM5">
+  <w:style w:type="paragraph" w:styleId="Verzeichnis5">
     <w:name w:val="toc 5"/>
-    <w:basedOn w:val="Normal"/>
-    <w:next w:val="Normal"/>
+    <w:basedOn w:val="Standard"/>
+    <w:next w:val="Standard"/>
     <w:autoRedefine/>
     <w:uiPriority w:val="39"/>
     <w:unhideWhenUsed/>
@@ -10249,10 +11205,10 @@
       <w:szCs w:val="20"/>
     </w:rPr>
   </w:style>
-  <w:style w:type="paragraph" w:styleId="TM6">
+  <w:style w:type="paragraph" w:styleId="Verzeichnis6">
     <w:name w:val="toc 6"/>
-    <w:basedOn w:val="Normal"/>
-    <w:next w:val="Normal"/>
+    <w:basedOn w:val="Standard"/>
+    <w:next w:val="Standard"/>
     <w:autoRedefine/>
     <w:uiPriority w:val="39"/>
     <w:unhideWhenUsed/>
@@ -10266,10 +11222,10 @@
       <w:szCs w:val="20"/>
     </w:rPr>
   </w:style>
-  <w:style w:type="paragraph" w:styleId="TM7">
+  <w:style w:type="paragraph" w:styleId="Verzeichnis7">
     <w:name w:val="toc 7"/>
-    <w:basedOn w:val="Normal"/>
-    <w:next w:val="Normal"/>
+    <w:basedOn w:val="Standard"/>
+    <w:next w:val="Standard"/>
     <w:autoRedefine/>
     <w:uiPriority w:val="39"/>
     <w:unhideWhenUsed/>
@@ -10283,10 +11239,10 @@
       <w:szCs w:val="20"/>
     </w:rPr>
   </w:style>
-  <w:style w:type="paragraph" w:styleId="TM8">
+  <w:style w:type="paragraph" w:styleId="Verzeichnis8">
     <w:name w:val="toc 8"/>
-    <w:basedOn w:val="Normal"/>
-    <w:next w:val="Normal"/>
+    <w:basedOn w:val="Standard"/>
+    <w:next w:val="Standard"/>
     <w:autoRedefine/>
     <w:uiPriority w:val="39"/>
     <w:unhideWhenUsed/>
@@ -10300,10 +11256,10 @@
       <w:szCs w:val="20"/>
     </w:rPr>
   </w:style>
-  <w:style w:type="paragraph" w:styleId="TM9">
+  <w:style w:type="paragraph" w:styleId="Verzeichnis9">
     <w:name w:val="toc 9"/>
-    <w:basedOn w:val="Normal"/>
-    <w:next w:val="Normal"/>
+    <w:basedOn w:val="Standard"/>
+    <w:next w:val="Standard"/>
     <w:autoRedefine/>
     <w:uiPriority w:val="39"/>
     <w:unhideWhenUsed/>
@@ -10317,9 +11273,9 @@
       <w:szCs w:val="20"/>
     </w:rPr>
   </w:style>
-  <w:style w:type="character" w:styleId="Mentionnonrsolue">
+  <w:style w:type="character" w:styleId="NichtaufgelsteErwhnung">
     <w:name w:val="Unresolved Mention"/>
-    <w:basedOn w:val="Policepardfaut"/>
+    <w:basedOn w:val="Absatz-Standardschriftart"/>
     <w:uiPriority w:val="99"/>
     <w:semiHidden/>
     <w:unhideWhenUsed/>
@@ -10329,9 +11285,9 @@
       <w:shd w:val="clear" w:color="auto" w:fill="E6E6E6"/>
     </w:rPr>
   </w:style>
-  <w:style w:type="character" w:styleId="Lienhypertextesuivivisit">
+  <w:style w:type="character" w:styleId="BesuchterLink">
     <w:name w:val="FollowedHyperlink"/>
-    <w:basedOn w:val="Policepardfaut"/>
+    <w:basedOn w:val="Absatz-Standardschriftart"/>
     <w:uiPriority w:val="99"/>
     <w:semiHidden/>
     <w:unhideWhenUsed/>
@@ -10644,7 +11600,7 @@
 </file>
 
 <file path=customXml/itemProps1.xml><?xml version="1.0" encoding="utf-8"?>
-<ds:datastoreItem xmlns:ds="http://schemas.openxmlformats.org/officeDocument/2006/customXml" ds:itemID="{96EE3F49-5144-4172-A32A-4701304DC68D}">
+<ds:datastoreItem xmlns:ds="http://schemas.openxmlformats.org/officeDocument/2006/customXml" ds:itemID="{0394B0F0-8157-4454-9F9C-68990F206C15}">
   <ds:schemaRefs>
     <ds:schemaRef ds:uri="http://schemas.openxmlformats.org/officeDocument/2006/bibliography"/>
   </ds:schemaRefs>

</xml_diff>